<commit_message>
Opdateret look and feel :)
</commit_message>
<xml_diff>
--- a/documents/Project plan/Project plan.docx
+++ b/documents/Project plan/Project plan.docx
@@ -5,7 +5,6 @@
     <w:sdt>
       <w:sdtPr>
         <w:rPr>
-          <w:rFonts w:asciiTheme="majorHAnsi" w:eastAsiaTheme="majorEastAsia" w:hAnsiTheme="majorHAnsi" w:cstheme="majorBidi"/>
           <w:caps/>
         </w:rPr>
         <w:id w:val="4711137"/>
@@ -16,7 +15,6 @@
       </w:sdtPr>
       <w:sdtEndPr>
         <w:rPr>
-          <w:rFonts w:asciiTheme="minorHAnsi" w:eastAsiaTheme="minorEastAsia" w:hAnsiTheme="minorHAnsi" w:cstheme="minorBidi"/>
           <w:caps w:val="0"/>
         </w:rPr>
       </w:sdtEndPr>
@@ -38,7 +36,6 @@
             <w:sdt>
               <w:sdtPr>
                 <w:rPr>
-                  <w:rFonts w:asciiTheme="majorHAnsi" w:eastAsiaTheme="majorEastAsia" w:hAnsiTheme="majorHAnsi" w:cstheme="majorBidi"/>
                   <w:caps/>
                 </w:rPr>
                 <w:alias w:val="Firma"/>
@@ -59,13 +56,11 @@
                       <w:pStyle w:val="Ingenafstand"/>
                       <w:jc w:val="center"/>
                       <w:rPr>
-                        <w:rFonts w:asciiTheme="majorHAnsi" w:eastAsiaTheme="majorEastAsia" w:hAnsiTheme="majorHAnsi" w:cstheme="majorBidi"/>
                         <w:caps/>
                       </w:rPr>
                     </w:pPr>
                     <w:r>
                       <w:rPr>
-                        <w:rFonts w:asciiTheme="majorHAnsi" w:eastAsiaTheme="majorEastAsia" w:hAnsiTheme="majorHAnsi" w:cstheme="majorBidi"/>
                         <w:caps/>
                       </w:rPr>
                       <w:t>Company E</w:t>
@@ -83,7 +78,6 @@
             <w:sdt>
               <w:sdtPr>
                 <w:rPr>
-                  <w:rFonts w:asciiTheme="majorHAnsi" w:eastAsiaTheme="majorEastAsia" w:hAnsiTheme="majorHAnsi" w:cstheme="majorBidi"/>
                   <w:sz w:val="80"/>
                   <w:szCs w:val="80"/>
                 </w:rPr>
@@ -109,14 +103,12 @@
                       <w:pStyle w:val="Ingenafstand"/>
                       <w:jc w:val="center"/>
                       <w:rPr>
-                        <w:rFonts w:asciiTheme="majorHAnsi" w:eastAsiaTheme="majorEastAsia" w:hAnsiTheme="majorHAnsi" w:cstheme="majorBidi"/>
                         <w:sz w:val="80"/>
                         <w:szCs w:val="80"/>
                       </w:rPr>
                     </w:pPr>
                     <w:r>
                       <w:rPr>
-                        <w:rFonts w:asciiTheme="majorHAnsi" w:eastAsiaTheme="majorEastAsia" w:hAnsiTheme="majorHAnsi" w:cstheme="majorBidi"/>
                         <w:sz w:val="80"/>
                         <w:szCs w:val="80"/>
                       </w:rPr>
@@ -135,15 +127,11 @@
             <w:sdt>
               <w:sdtPr>
                 <w:rPr>
-                  <w:rFonts w:asciiTheme="majorHAnsi" w:eastAsiaTheme="majorEastAsia" w:hAnsiTheme="majorHAnsi" w:cstheme="majorBidi"/>
                   <w:sz w:val="44"/>
                   <w:szCs w:val="44"/>
                 </w:rPr>
                 <w:alias w:val="Undertitel"/>
                 <w:id w:val="15524255"/>
-                <w:placeholder>
-                  <w:docPart w:val="097335ADEE614B2ABAE6E1F7E86B85C1"/>
-                </w:placeholder>
                 <w:dataBinding w:prefixMappings="xmlns:ns0='http://schemas.openxmlformats.org/package/2006/metadata/core-properties' xmlns:ns1='http://purl.org/dc/elements/1.1/'" w:xpath="/ns0:coreProperties[1]/ns1:subject[1]" w:storeItemID="{6C3C8BC8-F283-45AE-878A-BAB7291924A1}"/>
                 <w:text/>
               </w:sdtPr>
@@ -161,14 +149,12 @@
                       <w:pStyle w:val="Ingenafstand"/>
                       <w:jc w:val="center"/>
                       <w:rPr>
-                        <w:rFonts w:asciiTheme="majorHAnsi" w:eastAsiaTheme="majorEastAsia" w:hAnsiTheme="majorHAnsi" w:cstheme="majorBidi"/>
                         <w:sz w:val="44"/>
                         <w:szCs w:val="44"/>
                       </w:rPr>
                     </w:pPr>
                     <w:r>
                       <w:rPr>
-                        <w:rFonts w:asciiTheme="majorHAnsi" w:eastAsiaTheme="majorEastAsia" w:hAnsiTheme="majorHAnsi" w:cstheme="majorBidi"/>
                         <w:sz w:val="44"/>
                         <w:szCs w:val="44"/>
                       </w:rPr>
@@ -232,9 +218,6 @@
                 </w:rPr>
                 <w:alias w:val="Dato"/>
                 <w:id w:val="516659546"/>
-                <w:placeholder>
-                  <w:docPart w:val="05DAC277CD2B46EEA32881B165FE510F"/>
-                </w:placeholder>
                 <w:dataBinding w:prefixMappings="xmlns:ns0='http://schemas.microsoft.com/office/2006/coverPageProps'" w:xpath="/ns0:CoverPageProperties[1]/ns0:PublishDate[1]" w:storeItemID="{55AF091B-3C7A-41E3-B477-F2FDAA23CFDA}"/>
                 <w:date w:fullDate="2010-09-21T00:00:00Z">
                   <w:dateFormat w:val="dd-MM-yyyy"/>
@@ -319,10 +302,120 @@
           </w:pPr>
         </w:p>
         <w:p>
-          <w:r>
+          <w:pPr>
             <w:rPr>
               <w:lang w:val="da-DK"/>
             </w:rPr>
+          </w:pPr>
+        </w:p>
+        <w:p>
+          <w:pPr>
+            <w:rPr>
+              <w:lang w:val="da-DK"/>
+            </w:rPr>
+          </w:pPr>
+        </w:p>
+        <w:tbl>
+          <w:tblPr>
+            <w:tblW w:w="8625" w:type="dxa"/>
+            <w:tblLayout w:type="fixed"/>
+            <w:tblCellMar>
+              <w:left w:w="0" w:type="dxa"/>
+              <w:right w:w="0" w:type="dxa"/>
+            </w:tblCellMar>
+            <w:tblLook w:val="04A0"/>
+          </w:tblPr>
+          <w:tblGrid>
+            <w:gridCol w:w="8625"/>
+          </w:tblGrid>
+          <w:tr>
+            <w:trPr>
+              <w:cantSplit/>
+              <w:trHeight w:val="1028"/>
+            </w:trPr>
+            <w:tc>
+              <w:tcPr>
+                <w:tcW w:w="8625" w:type="dxa"/>
+                <w:vAlign w:val="bottom"/>
+                <w:hideMark/>
+              </w:tcPr>
+              <w:p>
+                <w:pPr>
+                  <w:spacing w:after="0"/>
+                </w:pPr>
+                <w:r>
+                  <w:t>Prepared for:</w:t>
+                </w:r>
+              </w:p>
+            </w:tc>
+          </w:tr>
+          <w:tr>
+            <w:trPr>
+              <w:cantSplit/>
+              <w:trHeight w:hRule="exact" w:val="1607"/>
+            </w:trPr>
+            <w:tc>
+              <w:tcPr>
+                <w:tcW w:w="8625" w:type="dxa"/>
+                <w:tcMar>
+                  <w:top w:w="120" w:type="dxa"/>
+                </w:tcMar>
+                <w:hideMark/>
+              </w:tcPr>
+              <w:p>
+                <w:pPr>
+                  <w:spacing w:after="0"/>
+                </w:pPr>
+                <w:r>
+                  <w:t xml:space="preserve">Anders Jacob </w:t>
+                </w:r>
+                <w:r>
+                  <w:t>Truelsen</w:t>
+                </w:r>
+                <w:r>
+                  <w:t xml:space="preserve"> (Systematic)</w:t>
+                </w:r>
+                <w:r>
+                  <w:br/>
+                </w:r>
+                <w:r>
+                  <w:br/>
+                </w:r>
+                <w:r>
+                  <w:t xml:space="preserve">By: </w:t>
+                </w:r>
+                <w:r>
+                  <w:t>Anders T</w:t>
+                </w:r>
+                <w:r>
+                  <w:t>orndahl, Christian Jensen, David Neergaard Rasmussen Marmoy,</w:t>
+                </w:r>
+                <w:r>
+                  <w:t xml:space="preserve"> Michael Nygaard Pedersen</w:t>
+                </w:r>
+                <w:r>
+                  <w:t xml:space="preserve">, </w:t>
+                </w:r>
+                <w:r>
+                  <w:t xml:space="preserve">Peter Høgh Mikkelsen      </w:t>
+                </w:r>
+              </w:p>
+              <w:p>
+                <w:pPr>
+                  <w:spacing w:after="0"/>
+                </w:pPr>
+              </w:p>
+              <w:p>
+                <w:pPr>
+                  <w:spacing w:after="0"/>
+                </w:pPr>
+              </w:p>
+            </w:tc>
+          </w:tr>
+        </w:tbl>
+        <w:p/>
+        <w:p>
+          <w:r>
             <w:br w:type="page"/>
           </w:r>
         </w:p>
@@ -331,10 +424,9 @@
     <w:sdt>
       <w:sdtPr>
         <w:rPr>
-          <w:b w:val="0"/>
-          <w:bCs w:val="0"/>
-          <w:caps w:val="0"/>
-          <w:color w:val="auto"/>
+          <w:b/>
+          <w:bCs/>
+          <w:caps/>
           <w:spacing w:val="0"/>
           <w:sz w:val="20"/>
           <w:szCs w:val="20"/>
@@ -347,13 +439,19 @@
       </w:sdtPr>
       <w:sdtEndPr>
         <w:rPr>
+          <w:b w:val="0"/>
+          <w:bCs w:val="0"/>
+          <w:caps w:val="0"/>
+          <w:smallCaps w:val="0"/>
+          <w:sz w:val="22"/>
+          <w:szCs w:val="22"/>
           <w:lang w:val="da-DK"/>
         </w:rPr>
       </w:sdtEndPr>
       <w:sdtContent>
         <w:p>
           <w:pPr>
-            <w:pStyle w:val="Overskrift"/>
+            <w:pStyle w:val="Overskrift1"/>
           </w:pPr>
           <w:r>
             <w:t>Table of contents</w:t>
@@ -368,7 +466,6 @@
             </w:tabs>
             <w:rPr>
               <w:noProof/>
-              <w:sz w:val="22"/>
               <w:szCs w:val="28"/>
               <w:lang w:val="da-DK" w:eastAsia="da-DK" w:bidi="th-TH"/>
             </w:rPr>
@@ -380,9 +477,6 @@
             <w:fldChar w:fldCharType="begin"/>
           </w:r>
           <w:r>
-            <w:rPr>
-              <w:lang w:val="da-DK"/>
-            </w:rPr>
             <w:instrText xml:space="preserve"> TOC \o "1-3" \h \z \u </w:instrText>
           </w:r>
           <w:r>
@@ -402,9 +496,8 @@
             <w:r>
               <w:rPr>
                 <w:noProof/>
-                <w:sz w:val="22"/>
                 <w:szCs w:val="28"/>
-                <w:lang w:val="da-DK" w:eastAsia="da-DK" w:bidi="th-TH"/>
+                <w:lang w:eastAsia="da-DK" w:bidi="th-TH"/>
               </w:rPr>
               <w:tab/>
             </w:r>
@@ -474,7 +567,6 @@
             </w:tabs>
             <w:rPr>
               <w:noProof/>
-              <w:sz w:val="22"/>
               <w:szCs w:val="28"/>
               <w:lang w:val="da-DK" w:eastAsia="da-DK" w:bidi="th-TH"/>
             </w:rPr>
@@ -490,7 +582,6 @@
             <w:r>
               <w:rPr>
                 <w:noProof/>
-                <w:sz w:val="22"/>
                 <w:szCs w:val="28"/>
                 <w:lang w:val="da-DK" w:eastAsia="da-DK" w:bidi="th-TH"/>
               </w:rPr>
@@ -562,7 +653,6 @@
             </w:tabs>
             <w:rPr>
               <w:noProof/>
-              <w:sz w:val="22"/>
               <w:szCs w:val="28"/>
               <w:lang w:val="da-DK" w:eastAsia="da-DK" w:bidi="th-TH"/>
             </w:rPr>
@@ -578,7 +668,6 @@
             <w:r>
               <w:rPr>
                 <w:noProof/>
-                <w:sz w:val="22"/>
                 <w:szCs w:val="28"/>
                 <w:lang w:val="da-DK" w:eastAsia="da-DK" w:bidi="th-TH"/>
               </w:rPr>
@@ -650,7 +739,6 @@
             </w:tabs>
             <w:rPr>
               <w:noProof/>
-              <w:sz w:val="22"/>
               <w:szCs w:val="28"/>
               <w:lang w:val="da-DK" w:eastAsia="da-DK" w:bidi="th-TH"/>
             </w:rPr>
@@ -666,7 +754,6 @@
             <w:r>
               <w:rPr>
                 <w:noProof/>
-                <w:sz w:val="22"/>
                 <w:szCs w:val="28"/>
                 <w:lang w:val="da-DK" w:eastAsia="da-DK" w:bidi="th-TH"/>
               </w:rPr>
@@ -738,7 +825,6 @@
             </w:tabs>
             <w:rPr>
               <w:noProof/>
-              <w:sz w:val="22"/>
               <w:szCs w:val="28"/>
               <w:lang w:val="da-DK" w:eastAsia="da-DK" w:bidi="th-TH"/>
             </w:rPr>
@@ -754,7 +840,6 @@
             <w:r>
               <w:rPr>
                 <w:noProof/>
-                <w:sz w:val="22"/>
                 <w:szCs w:val="28"/>
                 <w:lang w:val="da-DK" w:eastAsia="da-DK" w:bidi="th-TH"/>
               </w:rPr>
@@ -826,7 +911,6 @@
             </w:tabs>
             <w:rPr>
               <w:noProof/>
-              <w:sz w:val="22"/>
               <w:szCs w:val="28"/>
               <w:lang w:val="da-DK" w:eastAsia="da-DK" w:bidi="th-TH"/>
             </w:rPr>
@@ -842,7 +926,6 @@
             <w:r>
               <w:rPr>
                 <w:noProof/>
-                <w:sz w:val="22"/>
                 <w:szCs w:val="28"/>
                 <w:lang w:val="da-DK" w:eastAsia="da-DK" w:bidi="th-TH"/>
               </w:rPr>
@@ -914,7 +997,6 @@
             </w:tabs>
             <w:rPr>
               <w:noProof/>
-              <w:sz w:val="22"/>
               <w:szCs w:val="28"/>
               <w:lang w:val="da-DK" w:eastAsia="da-DK" w:bidi="th-TH"/>
             </w:rPr>
@@ -930,7 +1012,6 @@
             <w:r>
               <w:rPr>
                 <w:noProof/>
-                <w:sz w:val="22"/>
                 <w:szCs w:val="28"/>
                 <w:lang w:val="da-DK" w:eastAsia="da-DK" w:bidi="th-TH"/>
               </w:rPr>
@@ -1002,7 +1083,6 @@
             </w:tabs>
             <w:rPr>
               <w:noProof/>
-              <w:sz w:val="22"/>
               <w:szCs w:val="28"/>
               <w:lang w:val="da-DK" w:eastAsia="da-DK" w:bidi="th-TH"/>
             </w:rPr>
@@ -1018,7 +1098,6 @@
             <w:r>
               <w:rPr>
                 <w:noProof/>
-                <w:sz w:val="22"/>
                 <w:szCs w:val="28"/>
                 <w:lang w:val="da-DK" w:eastAsia="da-DK" w:bidi="th-TH"/>
               </w:rPr>
@@ -1090,7 +1169,6 @@
             </w:tabs>
             <w:rPr>
               <w:noProof/>
-              <w:sz w:val="22"/>
               <w:szCs w:val="28"/>
               <w:lang w:val="da-DK" w:eastAsia="da-DK" w:bidi="th-TH"/>
             </w:rPr>
@@ -1106,7 +1184,6 @@
             <w:r>
               <w:rPr>
                 <w:noProof/>
-                <w:sz w:val="22"/>
                 <w:szCs w:val="28"/>
                 <w:lang w:val="da-DK" w:eastAsia="da-DK" w:bidi="th-TH"/>
               </w:rPr>
@@ -1178,7 +1255,6 @@
             </w:tabs>
             <w:rPr>
               <w:noProof/>
-              <w:sz w:val="22"/>
               <w:szCs w:val="28"/>
               <w:lang w:val="da-DK" w:eastAsia="da-DK" w:bidi="th-TH"/>
             </w:rPr>
@@ -1194,7 +1270,6 @@
             <w:r>
               <w:rPr>
                 <w:noProof/>
-                <w:sz w:val="22"/>
                 <w:szCs w:val="28"/>
                 <w:lang w:val="da-DK" w:eastAsia="da-DK" w:bidi="th-TH"/>
               </w:rPr>
@@ -1266,7 +1341,6 @@
             </w:tabs>
             <w:rPr>
               <w:noProof/>
-              <w:sz w:val="22"/>
               <w:szCs w:val="28"/>
               <w:lang w:val="da-DK" w:eastAsia="da-DK" w:bidi="th-TH"/>
             </w:rPr>
@@ -1282,7 +1356,6 @@
             <w:r>
               <w:rPr>
                 <w:noProof/>
-                <w:sz w:val="22"/>
                 <w:szCs w:val="28"/>
                 <w:lang w:val="da-DK" w:eastAsia="da-DK" w:bidi="th-TH"/>
               </w:rPr>
@@ -1368,8 +1441,6 @@
           <w:caps/>
           <w:color w:val="FFFFFF" w:themeColor="background1"/>
           <w:spacing w:val="15"/>
-          <w:sz w:val="22"/>
-          <w:szCs w:val="22"/>
         </w:rPr>
       </w:pPr>
       <w:r>
@@ -1387,10 +1458,19 @@
       </w:r>
       <w:bookmarkEnd w:id="0"/>
     </w:p>
-    <w:p/>
+    <w:p>
+      <w:pPr>
+        <w:pStyle w:val="Overskrift1"/>
+        <w:numPr>
+          <w:ilvl w:val="0"/>
+          <w:numId w:val="0"/>
+        </w:numPr>
+        <w:ind w:left="432"/>
+      </w:pPr>
+    </w:p>
     <w:tbl>
       <w:tblPr>
-        <w:tblStyle w:val="Mediumskygge1-fremhvningsfarve5"/>
+        <w:tblStyle w:val="Lysliste"/>
         <w:tblW w:w="0" w:type="auto"/>
         <w:tblLook w:val="04A0"/>
       </w:tblPr>
@@ -1535,8 +1615,6 @@
           <w:caps/>
           <w:color w:val="FFFFFF" w:themeColor="background1"/>
           <w:spacing w:val="15"/>
-          <w:sz w:val="22"/>
-          <w:szCs w:val="22"/>
         </w:rPr>
       </w:pPr>
     </w:p>
@@ -1918,8 +1996,6 @@
           <w:caps/>
           <w:color w:val="FFFFFF" w:themeColor="background1"/>
           <w:spacing w:val="15"/>
-          <w:sz w:val="22"/>
-          <w:szCs w:val="22"/>
         </w:rPr>
       </w:pPr>
       <w:r>
@@ -1980,7 +2056,7 @@
       <w:r>
         <w:rPr>
           <w:noProof/>
-          <w:lang w:val="da-DK" w:eastAsia="da-DK" w:bidi="ar-SA"/>
+          <w:lang w:val="da-DK" w:eastAsia="da-DK" w:bidi="th-TH"/>
         </w:rPr>
         <w:drawing>
           <wp:inline distT="0" distB="0" distL="0" distR="0">
@@ -2062,8 +2138,6 @@
           <w:caps/>
           <w:color w:val="FFFFFF" w:themeColor="background1"/>
           <w:spacing w:val="15"/>
-          <w:sz w:val="22"/>
-          <w:szCs w:val="22"/>
         </w:rPr>
       </w:pPr>
       <w:r>
@@ -2117,7 +2191,7 @@
       <w:r>
         <w:rPr>
           <w:noProof/>
-          <w:lang w:val="da-DK" w:eastAsia="da-DK" w:bidi="ar-SA"/>
+          <w:lang w:val="da-DK" w:eastAsia="da-DK" w:bidi="th-TH"/>
         </w:rPr>
         <w:drawing>
           <wp:inline distT="0" distB="0" distL="0" distR="0">
@@ -2233,7 +2307,10 @@
     </w:p>
     <w:p/>
     <w:sectPr>
-      <w:footerReference w:type="default" r:id="rId11"/>
+      <w:headerReference w:type="default" r:id="rId11"/>
+      <w:footerReference w:type="default" r:id="rId12"/>
+      <w:headerReference w:type="first" r:id="rId13"/>
+      <w:footerReference w:type="first" r:id="rId14"/>
       <w:pgSz w:w="11906" w:h="16838"/>
       <w:pgMar w:top="1701" w:right="1134" w:bottom="1701" w:left="1134" w:header="708" w:footer="708" w:gutter="0"/>
       <w:cols w:space="708"/>
@@ -2246,20 +2323,20 @@
 
 <file path=word/endnotes.xml><?xml version="1.0" encoding="utf-8"?>
 <w:endnotes xmlns:ve="http://schemas.openxmlformats.org/markup-compatibility/2006" xmlns:o="urn:schemas-microsoft-com:office:office" xmlns:r="http://schemas.openxmlformats.org/officeDocument/2006/relationships" xmlns:m="http://schemas.openxmlformats.org/officeDocument/2006/math" xmlns:v="urn:schemas-microsoft-com:vml" xmlns:wp="http://schemas.openxmlformats.org/drawingml/2006/wordprocessingDrawing" xmlns:w10="urn:schemas-microsoft-com:office:word" xmlns:w="http://schemas.openxmlformats.org/wordprocessingml/2006/main" xmlns:wne="http://schemas.microsoft.com/office/word/2006/wordml">
-  <w:endnote w:type="separator" w:id="0">
+  <w:endnote w:type="separator" w:id="-1">
     <w:p>
       <w:pPr>
-        <w:spacing w:before="0" w:after="0" w:line="240" w:lineRule="auto"/>
+        <w:spacing w:after="0" w:line="240" w:lineRule="auto"/>
       </w:pPr>
       <w:r>
         <w:separator/>
       </w:r>
     </w:p>
   </w:endnote>
-  <w:endnote w:type="continuationSeparator" w:id="1">
+  <w:endnote w:type="continuationSeparator" w:id="0">
     <w:p>
       <w:pPr>
-        <w:spacing w:before="0" w:after="0" w:line="240" w:lineRule="auto"/>
+        <w:spacing w:after="0" w:line="240" w:lineRule="auto"/>
       </w:pPr>
       <w:r>
         <w:continuationSeparator/>
@@ -2271,6 +2348,123 @@
 
 <file path=word/footer1.xml><?xml version="1.0" encoding="utf-8"?>
 <w:ftr xmlns:ve="http://schemas.openxmlformats.org/markup-compatibility/2006" xmlns:o="urn:schemas-microsoft-com:office:office" xmlns:r="http://schemas.openxmlformats.org/officeDocument/2006/relationships" xmlns:m="http://schemas.openxmlformats.org/officeDocument/2006/math" xmlns:v="urn:schemas-microsoft-com:vml" xmlns:wp="http://schemas.openxmlformats.org/drawingml/2006/wordprocessingDrawing" xmlns:w10="urn:schemas-microsoft-com:office:word" xmlns:w="http://schemas.openxmlformats.org/wordprocessingml/2006/main" xmlns:wne="http://schemas.microsoft.com/office/word/2006/wordml">
+  <w:p>
+    <w:pPr>
+      <w:pStyle w:val="Journal"/>
+      <w:framePr w:wrap="around"/>
+    </w:pPr>
+    <w:fldSimple w:instr=" Page ">
+      <w:r>
+        <w:t>2</w:t>
+      </w:r>
+    </w:fldSimple>
+    <w:r>
+      <w:t xml:space="preserve"> of </w:t>
+    </w:r>
+    <w:r>
+      <w:rPr>
+        <w:lang w:val="en-US"/>
+      </w:rPr>
+      <w:fldChar w:fldCharType="begin"/>
+    </w:r>
+    <w:r>
+      <w:rPr>
+        <w:lang w:val="en-US"/>
+      </w:rPr>
+      <w:instrText xml:space="preserve"> =</w:instrText>
+    </w:r>
+    <w:r>
+      <w:rPr>
+        <w:lang w:val="en-US"/>
+      </w:rPr>
+      <w:fldChar w:fldCharType="begin"/>
+    </w:r>
+    <w:r>
+      <w:rPr>
+        <w:lang w:val="en-US"/>
+      </w:rPr>
+      <w:instrText xml:space="preserve"> NumPages </w:instrText>
+    </w:r>
+    <w:r>
+      <w:rPr>
+        <w:lang w:val="en-US"/>
+      </w:rPr>
+      <w:fldChar w:fldCharType="separate"/>
+    </w:r>
+    <w:r>
+      <w:rPr>
+        <w:lang w:val="en-US"/>
+      </w:rPr>
+      <w:instrText>7</w:instrText>
+    </w:r>
+    <w:r>
+      <w:fldChar w:fldCharType="end"/>
+    </w:r>
+    <w:r>
+      <w:rPr>
+        <w:lang w:val="en-US"/>
+      </w:rPr>
+      <w:instrText xml:space="preserve">-3 </w:instrText>
+    </w:r>
+    <w:r>
+      <w:rPr>
+        <w:lang w:val="en-US"/>
+      </w:rPr>
+      <w:fldChar w:fldCharType="separate"/>
+    </w:r>
+    <w:r>
+      <w:rPr>
+        <w:lang w:val="en-US"/>
+      </w:rPr>
+      <w:t>4</w:t>
+    </w:r>
+    <w:r>
+      <w:fldChar w:fldCharType="end"/>
+    </w:r>
+    <w:r>
+      <w:tab/>
+    </w:r>
+    <w:r>
+      <w:fldChar w:fldCharType="begin"/>
+    </w:r>
+    <w:r>
+      <w:instrText xml:space="preserve"> DOCPROPERTY "DocumentNumber"</w:instrText>
+    </w:r>
+    <w:r>
+      <w:fldChar w:fldCharType="end"/>
+    </w:r>
+    <w:r>
+      <w:rPr>
+        <w:color w:val="FFFFFF" w:themeColor="background1"/>
+        <w:lang w:val="en-US"/>
+      </w:rPr>
+      <w:t>$</w:t>
+    </w:r>
+    <w:r>
+      <w:t xml:space="preserve">Revision: </w:t>
+    </w:r>
+    <w:r>
+      <w:t>1.0</w:t>
+    </w:r>
+    <w:r>
+      <w:rPr>
+        <w:color w:val="FFFFFF"/>
+      </w:rPr>
+      <w:t>$$</w:t>
+    </w:r>
+    <w:r>
+      <w:t xml:space="preserve">Date: </w:t>
+    </w:r>
+    <w:r>
+      <w:t>21092010</w:t>
+    </w:r>
+    <w:r>
+      <w:rPr>
+        <w:color w:val="FFFFFF"/>
+      </w:rPr>
+      <w:t>$</w:t>
+    </w:r>
+  </w:p>
   <w:sdt>
     <w:sdtPr>
       <w:id w:val="4711192"/>
@@ -2283,43 +2477,110 @@
       <w:p>
         <w:pPr>
           <w:pStyle w:val="Sidefod"/>
-          <w:jc w:val="right"/>
         </w:pPr>
-        <w:fldSimple w:instr=" PAGE   \* MERGEFORMAT ">
-          <w:r>
-            <w:rPr>
-              <w:noProof/>
-            </w:rPr>
-            <w:t>3</w:t>
-          </w:r>
-        </w:fldSimple>
+        <w:r>
+          <w:tab/>
+        </w:r>
+        <w:r>
+          <w:tab/>
+        </w:r>
       </w:p>
     </w:sdtContent>
   </w:sdt>
+</w:ftr>
+</file>
+
+<file path=word/footer2.xml><?xml version="1.0" encoding="utf-8"?>
+<w:ftr xmlns:ve="http://schemas.openxmlformats.org/markup-compatibility/2006" xmlns:o="urn:schemas-microsoft-com:office:office" xmlns:r="http://schemas.openxmlformats.org/officeDocument/2006/relationships" xmlns:m="http://schemas.openxmlformats.org/officeDocument/2006/math" xmlns:v="urn:schemas-microsoft-com:vml" xmlns:wp="http://schemas.openxmlformats.org/drawingml/2006/wordprocessingDrawing" xmlns:w10="urn:schemas-microsoft-com:office:word" xmlns:w="http://schemas.openxmlformats.org/wordprocessingml/2006/main" xmlns:wne="http://schemas.microsoft.com/office/word/2006/wordml">
   <w:p>
     <w:pPr>
       <w:pStyle w:val="Sidefod"/>
+      <w:rPr>
+        <w:lang w:val="da-DK"/>
+      </w:rPr>
     </w:pPr>
+    <w:r>
+      <w:rPr>
+        <w:lang w:val="da-DK"/>
+      </w:rPr>
+      <w:tab/>
+    </w:r>
+    <w:r>
+      <w:rPr>
+        <w:lang w:val="da-DK"/>
+      </w:rPr>
+      <w:tab/>
+    </w:r>
+    <w:r>
+      <w:rPr>
+        <w:lang w:val="da-DK"/>
+      </w:rPr>
+      <w:drawing>
+        <wp:inline distT="0" distB="0" distL="0" distR="0">
+          <wp:extent cx="1295400" cy="76200"/>
+          <wp:effectExtent l="19050" t="0" r="0" b="0"/>
+          <wp:docPr id="16" name="Picture 2" descr="sse_tag_line_corpblue_rgb"/>
+          <wp:cNvGraphicFramePr>
+            <a:graphicFrameLocks xmlns:a="http://schemas.openxmlformats.org/drawingml/2006/main" noChangeAspect="1"/>
+          </wp:cNvGraphicFramePr>
+          <a:graphic xmlns:a="http://schemas.openxmlformats.org/drawingml/2006/main">
+            <a:graphicData uri="http://schemas.openxmlformats.org/drawingml/2006/picture">
+              <pic:pic xmlns:pic="http://schemas.openxmlformats.org/drawingml/2006/picture">
+                <pic:nvPicPr>
+                  <pic:cNvPr id="0" name="Picture 2" descr="sse_tag_line_corpblue_rgb"/>
+                  <pic:cNvPicPr>
+                    <a:picLocks noChangeAspect="1" noChangeArrowheads="1"/>
+                  </pic:cNvPicPr>
+                </pic:nvPicPr>
+                <pic:blipFill>
+                  <a:blip r:embed="rId1"/>
+                  <a:srcRect/>
+                  <a:stretch>
+                    <a:fillRect/>
+                  </a:stretch>
+                </pic:blipFill>
+                <pic:spPr bwMode="auto">
+                  <a:xfrm>
+                    <a:off x="0" y="0"/>
+                    <a:ext cx="1295400" cy="76200"/>
+                  </a:xfrm>
+                  <a:prstGeom prst="rect">
+                    <a:avLst/>
+                  </a:prstGeom>
+                  <a:noFill/>
+                  <a:ln w="9525">
+                    <a:noFill/>
+                    <a:miter lim="800000"/>
+                    <a:headEnd/>
+                    <a:tailEnd/>
+                  </a:ln>
+                </pic:spPr>
+              </pic:pic>
+            </a:graphicData>
+          </a:graphic>
+        </wp:inline>
+      </w:drawing>
+    </w:r>
   </w:p>
 </w:ftr>
 </file>
 
 <file path=word/footnotes.xml><?xml version="1.0" encoding="utf-8"?>
 <w:footnotes xmlns:ve="http://schemas.openxmlformats.org/markup-compatibility/2006" xmlns:o="urn:schemas-microsoft-com:office:office" xmlns:r="http://schemas.openxmlformats.org/officeDocument/2006/relationships" xmlns:m="http://schemas.openxmlformats.org/officeDocument/2006/math" xmlns:v="urn:schemas-microsoft-com:vml" xmlns:wp="http://schemas.openxmlformats.org/drawingml/2006/wordprocessingDrawing" xmlns:w10="urn:schemas-microsoft-com:office:word" xmlns:w="http://schemas.openxmlformats.org/wordprocessingml/2006/main" xmlns:wne="http://schemas.microsoft.com/office/word/2006/wordml">
-  <w:footnote w:type="separator" w:id="0">
+  <w:footnote w:type="separator" w:id="-1">
     <w:p>
       <w:pPr>
-        <w:spacing w:before="0" w:after="0" w:line="240" w:lineRule="auto"/>
+        <w:spacing w:after="0" w:line="240" w:lineRule="auto"/>
       </w:pPr>
       <w:r>
         <w:separator/>
       </w:r>
     </w:p>
   </w:footnote>
-  <w:footnote w:type="continuationSeparator" w:id="1">
+  <w:footnote w:type="continuationSeparator" w:id="0">
     <w:p>
       <w:pPr>
-        <w:spacing w:before="0" w:after="0" w:line="240" w:lineRule="auto"/>
+        <w:spacing w:after="0" w:line="240" w:lineRule="auto"/>
       </w:pPr>
       <w:r>
         <w:continuationSeparator/>
@@ -2327,6 +2588,184 @@
     </w:p>
   </w:footnote>
 </w:footnotes>
+</file>
+
+<file path=word/header1.xml><?xml version="1.0" encoding="utf-8"?>
+<w:hdr xmlns:ve="http://schemas.openxmlformats.org/markup-compatibility/2006" xmlns:o="urn:schemas-microsoft-com:office:office" xmlns:r="http://schemas.openxmlformats.org/officeDocument/2006/relationships" xmlns:m="http://schemas.openxmlformats.org/officeDocument/2006/math" xmlns:v="urn:schemas-microsoft-com:vml" xmlns:wp="http://schemas.openxmlformats.org/drawingml/2006/wordprocessingDrawing" xmlns:w10="urn:schemas-microsoft-com:office:word" xmlns:w="http://schemas.openxmlformats.org/wordprocessingml/2006/main" xmlns:wne="http://schemas.microsoft.com/office/word/2006/wordml">
+  <w:p>
+    <w:pPr>
+      <w:pStyle w:val="Sidehoved"/>
+      <w:ind w:left="7824"/>
+      <w:jc w:val="right"/>
+      <w:rPr>
+        <w:lang w:val="da-DK"/>
+      </w:rPr>
+    </w:pPr>
+    <w:r>
+      <w:rPr>
+        <w:lang w:val="da-DK"/>
+      </w:rPr>
+      <w:drawing>
+        <wp:inline distT="0" distB="0" distL="0" distR="0">
+          <wp:extent cx="1295400" cy="171450"/>
+          <wp:effectExtent l="19050" t="0" r="0" b="0"/>
+          <wp:docPr id="4" name="Billede 7"/>
+          <wp:cNvGraphicFramePr>
+            <a:graphicFrameLocks xmlns:a="http://schemas.openxmlformats.org/drawingml/2006/main" noChangeAspect="1"/>
+          </wp:cNvGraphicFramePr>
+          <a:graphic xmlns:a="http://schemas.openxmlformats.org/drawingml/2006/main">
+            <a:graphicData uri="http://schemas.openxmlformats.org/drawingml/2006/picture">
+              <pic:pic xmlns:pic="http://schemas.openxmlformats.org/drawingml/2006/picture">
+                <pic:nvPicPr>
+                  <pic:cNvPr id="0" name="Billede 7"/>
+                  <pic:cNvPicPr>
+                    <a:picLocks noChangeAspect="1" noChangeArrowheads="1"/>
+                  </pic:cNvPicPr>
+                </pic:nvPicPr>
+                <pic:blipFill>
+                  <a:blip r:embed="rId1"/>
+                  <a:srcRect/>
+                  <a:stretch>
+                    <a:fillRect/>
+                  </a:stretch>
+                </pic:blipFill>
+                <pic:spPr bwMode="auto">
+                  <a:xfrm>
+                    <a:off x="0" y="0"/>
+                    <a:ext cx="1295400" cy="171450"/>
+                  </a:xfrm>
+                  <a:prstGeom prst="rect">
+                    <a:avLst/>
+                  </a:prstGeom>
+                  <a:noFill/>
+                  <a:ln w="9525">
+                    <a:noFill/>
+                    <a:miter lim="800000"/>
+                    <a:headEnd/>
+                    <a:tailEnd/>
+                  </a:ln>
+                </pic:spPr>
+              </pic:pic>
+            </a:graphicData>
+          </a:graphic>
+        </wp:inline>
+      </w:drawing>
+    </w:r>
+    <w:r>
+      <w:rPr>
+        <w:lang w:val="da-DK"/>
+      </w:rPr>
+      <w:tab/>
+    </w:r>
+    <w:r>
+      <w:rPr>
+        <w:lang w:val="da-DK"/>
+      </w:rPr>
+      <w:tab/>
+    </w:r>
+    <w:r>
+      <w:rPr>
+        <w:lang w:val="da-DK"/>
+      </w:rPr>
+      <w:tab/>
+    </w:r>
+    <w:r>
+      <w:rPr>
+        <w:lang w:val="da-DK"/>
+      </w:rPr>
+      <w:tab/>
+    </w:r>
+    <w:r>
+      <w:rPr>
+        <w:lang w:val="da-DK"/>
+      </w:rPr>
+      <w:tab/>
+    </w:r>
+    <w:r>
+      <w:rPr>
+        <w:lang w:val="da-DK"/>
+      </w:rPr>
+      <w:tab/>
+    </w:r>
+    <w:r>
+      <w:rPr>
+        <w:lang w:val="da-DK"/>
+      </w:rPr>
+      <w:tab/>
+    </w:r>
+    <w:r>
+      <w:rPr>
+        <w:lang w:val="da-DK"/>
+      </w:rPr>
+      <w:tab/>
+    </w:r>
+  </w:p>
+</w:hdr>
+</file>
+
+<file path=word/header2.xml><?xml version="1.0" encoding="utf-8"?>
+<w:hdr xmlns:ve="http://schemas.openxmlformats.org/markup-compatibility/2006" xmlns:o="urn:schemas-microsoft-com:office:office" xmlns:r="http://schemas.openxmlformats.org/officeDocument/2006/relationships" xmlns:m="http://schemas.openxmlformats.org/officeDocument/2006/math" xmlns:v="urn:schemas-microsoft-com:vml" xmlns:wp="http://schemas.openxmlformats.org/drawingml/2006/wordprocessingDrawing" xmlns:w10="urn:schemas-microsoft-com:office:word" xmlns:w="http://schemas.openxmlformats.org/wordprocessingml/2006/main" xmlns:wne="http://schemas.microsoft.com/office/word/2006/wordml">
+  <w:p>
+    <w:pPr>
+      <w:pStyle w:val="Sidehoved"/>
+      <w:rPr>
+        <w:lang w:val="da-DK"/>
+      </w:rPr>
+    </w:pPr>
+    <w:r>
+      <w:rPr>
+        <w:lang w:val="da-DK"/>
+      </w:rPr>
+      <w:tab/>
+    </w:r>
+    <w:r>
+      <w:rPr>
+        <w:lang w:val="da-DK"/>
+      </w:rPr>
+      <w:tab/>
+    </w:r>
+    <w:r>
+      <w:rPr>
+        <w:lang w:val="da-DK"/>
+      </w:rPr>
+      <w:drawing>
+        <wp:inline distT="0" distB="0" distL="0" distR="0">
+          <wp:extent cx="1296000" cy="172519"/>
+          <wp:effectExtent l="19050" t="0" r="0" b="0"/>
+          <wp:docPr id="7" name="Picture 1" descr="sse_logo_corpblue_rgb.emf"/>
+          <wp:cNvGraphicFramePr>
+            <a:graphicFrameLocks xmlns:a="http://schemas.openxmlformats.org/drawingml/2006/main" noChangeAspect="1"/>
+          </wp:cNvGraphicFramePr>
+          <a:graphic xmlns:a="http://schemas.openxmlformats.org/drawingml/2006/main">
+            <a:graphicData uri="http://schemas.openxmlformats.org/drawingml/2006/picture">
+              <pic:pic xmlns:pic="http://schemas.openxmlformats.org/drawingml/2006/picture">
+                <pic:nvPicPr>
+                  <pic:cNvPr id="0" name="sse_logo_corpblue_rgb.emf"/>
+                  <pic:cNvPicPr/>
+                </pic:nvPicPr>
+                <pic:blipFill>
+                  <a:blip r:embed="rId1"/>
+                  <a:stretch>
+                    <a:fillRect/>
+                  </a:stretch>
+                </pic:blipFill>
+                <pic:spPr>
+                  <a:xfrm>
+                    <a:off x="0" y="0"/>
+                    <a:ext cx="1296000" cy="172519"/>
+                  </a:xfrm>
+                  <a:prstGeom prst="rect">
+                    <a:avLst/>
+                  </a:prstGeom>
+                </pic:spPr>
+              </pic:pic>
+            </a:graphicData>
+          </a:graphic>
+        </wp:inline>
+      </w:drawing>
+    </w:r>
+  </w:p>
+</w:hdr>
 </file>
 
 <file path=word/numbering.xml><?xml version="1.0" encoding="utf-8"?>
@@ -2734,7 +3173,7 @@
   <w:docDefaults>
     <w:rPrDefault>
       <w:rPr>
-        <w:rFonts w:asciiTheme="minorHAnsi" w:eastAsiaTheme="minorEastAsia" w:hAnsiTheme="minorHAnsi" w:cstheme="minorBidi"/>
+        <w:rFonts w:asciiTheme="majorHAnsi" w:eastAsiaTheme="majorEastAsia" w:hAnsiTheme="majorHAnsi" w:cstheme="majorBidi"/>
         <w:sz w:val="22"/>
         <w:szCs w:val="22"/>
         <w:lang w:val="en-US" w:eastAsia="en-US" w:bidi="en-US"/>
@@ -2742,7 +3181,7 @@
     </w:rPrDefault>
     <w:pPrDefault>
       <w:pPr>
-        <w:spacing w:before="200" w:after="200" w:line="276" w:lineRule="auto"/>
+        <w:spacing w:after="200" w:line="276" w:lineRule="auto"/>
       </w:pPr>
     </w:pPrDefault>
   </w:docDefaults>
@@ -2888,11 +3327,7 @@
   <w:style w:type="paragraph" w:default="1" w:styleId="Normal">
     <w:name w:val="Normal"/>
     <w:qFormat/>
-    <w:rsid w:val="005550B1"/>
-    <w:rPr>
-      <w:sz w:val="20"/>
-      <w:szCs w:val="20"/>
-    </w:rPr>
+    <w:rsid w:val="005672B9"/>
   </w:style>
   <w:style w:type="paragraph" w:styleId="Overskrift1">
     <w:name w:val="heading 1"/>
@@ -2901,29 +3336,20 @@
     <w:link w:val="Overskrift1Tegn"/>
     <w:uiPriority w:val="9"/>
     <w:qFormat/>
-    <w:rsid w:val="005550B1"/>
+    <w:rsid w:val="005672B9"/>
     <w:pPr>
       <w:numPr>
         <w:numId w:val="4"/>
       </w:numPr>
-      <w:pBdr>
-        <w:top w:val="single" w:sz="24" w:space="0" w:color="4F81BD" w:themeColor="accent1"/>
-        <w:left w:val="single" w:sz="24" w:space="0" w:color="4F81BD" w:themeColor="accent1"/>
-        <w:bottom w:val="single" w:sz="24" w:space="0" w:color="4F81BD" w:themeColor="accent1"/>
-        <w:right w:val="single" w:sz="24" w:space="0" w:color="4F81BD" w:themeColor="accent1"/>
-      </w:pBdr>
-      <w:shd w:val="clear" w:color="auto" w:fill="4F81BD" w:themeFill="accent1"/>
-      <w:spacing w:after="0"/>
+      <w:spacing w:before="480" w:after="0"/>
+      <w:contextualSpacing/>
       <w:outlineLvl w:val="0"/>
     </w:pPr>
     <w:rPr>
-      <w:b/>
-      <w:bCs/>
-      <w:caps/>
-      <w:color w:val="FFFFFF" w:themeColor="background1"/>
-      <w:spacing w:val="15"/>
-      <w:sz w:val="22"/>
-      <w:szCs w:val="22"/>
+      <w:smallCaps/>
+      <w:spacing w:val="5"/>
+      <w:sz w:val="36"/>
+      <w:szCs w:val="36"/>
     </w:rPr>
   </w:style>
   <w:style w:type="paragraph" w:styleId="Overskrift2">
@@ -2934,27 +3360,19 @@
     <w:uiPriority w:val="9"/>
     <w:unhideWhenUsed/>
     <w:qFormat/>
-    <w:rsid w:val="005550B1"/>
+    <w:rsid w:val="005672B9"/>
     <w:pPr>
       <w:numPr>
         <w:ilvl w:val="1"/>
         <w:numId w:val="4"/>
       </w:numPr>
-      <w:pBdr>
-        <w:top w:val="single" w:sz="24" w:space="0" w:color="DBE5F1" w:themeColor="accent1" w:themeTint="33"/>
-        <w:left w:val="single" w:sz="24" w:space="0" w:color="DBE5F1" w:themeColor="accent1" w:themeTint="33"/>
-        <w:bottom w:val="single" w:sz="24" w:space="0" w:color="DBE5F1" w:themeColor="accent1" w:themeTint="33"/>
-        <w:right w:val="single" w:sz="24" w:space="0" w:color="DBE5F1" w:themeColor="accent1" w:themeTint="33"/>
-      </w:pBdr>
-      <w:shd w:val="clear" w:color="auto" w:fill="DBE5F1" w:themeFill="accent1" w:themeFillTint="33"/>
-      <w:spacing w:after="0"/>
+      <w:spacing w:before="200" w:after="0" w:line="271" w:lineRule="auto"/>
       <w:outlineLvl w:val="1"/>
     </w:pPr>
     <w:rPr>
-      <w:caps/>
-      <w:spacing w:val="15"/>
-      <w:sz w:val="22"/>
-      <w:szCs w:val="22"/>
+      <w:smallCaps/>
+      <w:sz w:val="28"/>
+      <w:szCs w:val="28"/>
     </w:rPr>
   </w:style>
   <w:style w:type="paragraph" w:styleId="Overskrift3">
@@ -2966,25 +3384,22 @@
     <w:semiHidden/>
     <w:unhideWhenUsed/>
     <w:qFormat/>
-    <w:rsid w:val="005550B1"/>
+    <w:rsid w:val="005672B9"/>
     <w:pPr>
       <w:numPr>
         <w:ilvl w:val="2"/>
         <w:numId w:val="4"/>
       </w:numPr>
-      <w:pBdr>
-        <w:top w:val="single" w:sz="6" w:space="2" w:color="4F81BD" w:themeColor="accent1"/>
-        <w:left w:val="single" w:sz="6" w:space="2" w:color="4F81BD" w:themeColor="accent1"/>
-      </w:pBdr>
-      <w:spacing w:before="300" w:after="0"/>
+      <w:spacing w:before="200" w:after="0" w:line="271" w:lineRule="auto"/>
       <w:outlineLvl w:val="2"/>
     </w:pPr>
     <w:rPr>
-      <w:caps/>
-      <w:color w:val="243F60" w:themeColor="accent1" w:themeShade="7F"/>
-      <w:spacing w:val="15"/>
-      <w:sz w:val="22"/>
-      <w:szCs w:val="22"/>
+      <w:i/>
+      <w:iCs/>
+      <w:smallCaps/>
+      <w:spacing w:val="5"/>
+      <w:sz w:val="26"/>
+      <w:szCs w:val="26"/>
     </w:rPr>
   </w:style>
   <w:style w:type="paragraph" w:styleId="Overskrift4">
@@ -2996,25 +3411,21 @@
     <w:semiHidden/>
     <w:unhideWhenUsed/>
     <w:qFormat/>
-    <w:rsid w:val="005550B1"/>
+    <w:rsid w:val="005672B9"/>
     <w:pPr>
       <w:numPr>
         <w:ilvl w:val="3"/>
         <w:numId w:val="4"/>
       </w:numPr>
-      <w:pBdr>
-        <w:top w:val="dotted" w:sz="6" w:space="2" w:color="4F81BD" w:themeColor="accent1"/>
-        <w:left w:val="dotted" w:sz="6" w:space="2" w:color="4F81BD" w:themeColor="accent1"/>
-      </w:pBdr>
-      <w:spacing w:before="300" w:after="0"/>
+      <w:spacing w:after="0" w:line="271" w:lineRule="auto"/>
       <w:outlineLvl w:val="3"/>
     </w:pPr>
     <w:rPr>
-      <w:caps/>
-      <w:color w:val="365F91" w:themeColor="accent1" w:themeShade="BF"/>
-      <w:spacing w:val="10"/>
-      <w:sz w:val="22"/>
-      <w:szCs w:val="22"/>
+      <w:b/>
+      <w:bCs/>
+      <w:spacing w:val="5"/>
+      <w:sz w:val="24"/>
+      <w:szCs w:val="24"/>
     </w:rPr>
   </w:style>
   <w:style w:type="paragraph" w:styleId="Overskrift5">
@@ -3026,24 +3437,20 @@
     <w:semiHidden/>
     <w:unhideWhenUsed/>
     <w:qFormat/>
-    <w:rsid w:val="005550B1"/>
+    <w:rsid w:val="005672B9"/>
     <w:pPr>
       <w:numPr>
         <w:ilvl w:val="4"/>
         <w:numId w:val="4"/>
       </w:numPr>
-      <w:pBdr>
-        <w:bottom w:val="single" w:sz="6" w:space="1" w:color="4F81BD" w:themeColor="accent1"/>
-      </w:pBdr>
-      <w:spacing w:before="300" w:after="0"/>
+      <w:spacing w:after="0" w:line="271" w:lineRule="auto"/>
       <w:outlineLvl w:val="4"/>
     </w:pPr>
     <w:rPr>
-      <w:caps/>
-      <w:color w:val="365F91" w:themeColor="accent1" w:themeShade="BF"/>
-      <w:spacing w:val="10"/>
-      <w:sz w:val="22"/>
-      <w:szCs w:val="22"/>
+      <w:i/>
+      <w:iCs/>
+      <w:sz w:val="24"/>
+      <w:szCs w:val="24"/>
     </w:rPr>
   </w:style>
   <w:style w:type="paragraph" w:styleId="Overskrift6">
@@ -3055,24 +3462,21 @@
     <w:semiHidden/>
     <w:unhideWhenUsed/>
     <w:qFormat/>
-    <w:rsid w:val="005550B1"/>
+    <w:rsid w:val="005672B9"/>
     <w:pPr>
       <w:numPr>
         <w:ilvl w:val="5"/>
         <w:numId w:val="4"/>
       </w:numPr>
-      <w:pBdr>
-        <w:bottom w:val="dotted" w:sz="6" w:space="1" w:color="4F81BD" w:themeColor="accent1"/>
-      </w:pBdr>
-      <w:spacing w:before="300" w:after="0"/>
+      <w:shd w:val="clear" w:color="auto" w:fill="FFFFFF" w:themeFill="background1"/>
+      <w:spacing w:after="0" w:line="271" w:lineRule="auto"/>
       <w:outlineLvl w:val="5"/>
     </w:pPr>
     <w:rPr>
-      <w:caps/>
-      <w:color w:val="365F91" w:themeColor="accent1" w:themeShade="BF"/>
-      <w:spacing w:val="10"/>
-      <w:sz w:val="22"/>
-      <w:szCs w:val="22"/>
+      <w:b/>
+      <w:bCs/>
+      <w:color w:val="595959" w:themeColor="text1" w:themeTint="A6"/>
+      <w:spacing w:val="5"/>
     </w:rPr>
   </w:style>
   <w:style w:type="paragraph" w:styleId="Overskrift7">
@@ -3084,21 +3488,23 @@
     <w:semiHidden/>
     <w:unhideWhenUsed/>
     <w:qFormat/>
-    <w:rsid w:val="005550B1"/>
+    <w:rsid w:val="005672B9"/>
     <w:pPr>
       <w:numPr>
         <w:ilvl w:val="6"/>
         <w:numId w:val="4"/>
       </w:numPr>
-      <w:spacing w:before="300" w:after="0"/>
+      <w:spacing w:after="0"/>
       <w:outlineLvl w:val="6"/>
     </w:pPr>
     <w:rPr>
-      <w:caps/>
-      <w:color w:val="365F91" w:themeColor="accent1" w:themeShade="BF"/>
-      <w:spacing w:val="10"/>
-      <w:sz w:val="22"/>
-      <w:szCs w:val="22"/>
+      <w:b/>
+      <w:bCs/>
+      <w:i/>
+      <w:iCs/>
+      <w:color w:val="5A5A5A" w:themeColor="text1" w:themeTint="A5"/>
+      <w:sz w:val="20"/>
+      <w:szCs w:val="20"/>
     </w:rPr>
   </w:style>
   <w:style w:type="paragraph" w:styleId="Overskrift8">
@@ -3110,20 +3516,21 @@
     <w:semiHidden/>
     <w:unhideWhenUsed/>
     <w:qFormat/>
-    <w:rsid w:val="005550B1"/>
+    <w:rsid w:val="005672B9"/>
     <w:pPr>
       <w:numPr>
         <w:ilvl w:val="7"/>
         <w:numId w:val="4"/>
       </w:numPr>
-      <w:spacing w:before="300" w:after="0"/>
+      <w:spacing w:after="0"/>
       <w:outlineLvl w:val="7"/>
     </w:pPr>
     <w:rPr>
-      <w:caps/>
-      <w:spacing w:val="10"/>
-      <w:sz w:val="18"/>
-      <w:szCs w:val="18"/>
+      <w:b/>
+      <w:bCs/>
+      <w:color w:val="7F7F7F" w:themeColor="text1" w:themeTint="80"/>
+      <w:sz w:val="20"/>
+      <w:szCs w:val="20"/>
     </w:rPr>
   </w:style>
   <w:style w:type="paragraph" w:styleId="Overskrift9">
@@ -3135,19 +3542,21 @@
     <w:semiHidden/>
     <w:unhideWhenUsed/>
     <w:qFormat/>
-    <w:rsid w:val="005550B1"/>
+    <w:rsid w:val="005672B9"/>
     <w:pPr>
       <w:numPr>
         <w:ilvl w:val="8"/>
         <w:numId w:val="4"/>
       </w:numPr>
-      <w:spacing w:before="300" w:after="0"/>
+      <w:spacing w:after="0" w:line="271" w:lineRule="auto"/>
       <w:outlineLvl w:val="8"/>
     </w:pPr>
     <w:rPr>
+      <w:b/>
+      <w:bCs/>
       <w:i/>
-      <w:caps/>
-      <w:spacing w:val="10"/>
+      <w:iCs/>
+      <w:color w:val="7F7F7F" w:themeColor="text1" w:themeTint="80"/>
       <w:sz w:val="18"/>
       <w:szCs w:val="18"/>
     </w:rPr>
@@ -3292,11 +3701,11 @@
     <w:basedOn w:val="Standardskrifttypeiafsnit"/>
     <w:link w:val="Overskrift2"/>
     <w:uiPriority w:val="9"/>
-    <w:rsid w:val="005550B1"/>
+    <w:rsid w:val="005672B9"/>
     <w:rPr>
-      <w:caps/>
-      <w:spacing w:val="15"/>
-      <w:shd w:val="clear" w:color="auto" w:fill="DBE5F1" w:themeFill="accent1" w:themeFillTint="33"/>
+      <w:smallCaps/>
+      <w:sz w:val="28"/>
+      <w:szCs w:val="28"/>
     </w:rPr>
   </w:style>
   <w:style w:type="character" w:customStyle="1" w:styleId="Overskrift1Tegn">
@@ -3304,14 +3713,12 @@
     <w:basedOn w:val="Standardskrifttypeiafsnit"/>
     <w:link w:val="Overskrift1"/>
     <w:uiPriority w:val="9"/>
-    <w:rsid w:val="005550B1"/>
+    <w:rsid w:val="005672B9"/>
     <w:rPr>
-      <w:b/>
-      <w:bCs/>
-      <w:caps/>
-      <w:color w:val="FFFFFF" w:themeColor="background1"/>
-      <w:spacing w:val="15"/>
-      <w:shd w:val="clear" w:color="auto" w:fill="4F81BD" w:themeFill="accent1"/>
+      <w:smallCaps/>
+      <w:spacing w:val="5"/>
+      <w:sz w:val="36"/>
+      <w:szCs w:val="36"/>
     </w:rPr>
   </w:style>
   <w:style w:type="character" w:customStyle="1" w:styleId="Overskrift3Tegn">
@@ -3320,11 +3727,14 @@
     <w:link w:val="Overskrift3"/>
     <w:uiPriority w:val="9"/>
     <w:semiHidden/>
-    <w:rsid w:val="005550B1"/>
+    <w:rsid w:val="005672B9"/>
     <w:rPr>
-      <w:caps/>
-      <w:color w:val="243F60" w:themeColor="accent1" w:themeShade="7F"/>
-      <w:spacing w:val="15"/>
+      <w:i/>
+      <w:iCs/>
+      <w:smallCaps/>
+      <w:spacing w:val="5"/>
+      <w:sz w:val="26"/>
+      <w:szCs w:val="26"/>
     </w:rPr>
   </w:style>
   <w:style w:type="character" w:customStyle="1" w:styleId="Overskrift4Tegn">
@@ -3333,11 +3743,13 @@
     <w:link w:val="Overskrift4"/>
     <w:uiPriority w:val="9"/>
     <w:semiHidden/>
-    <w:rsid w:val="005550B1"/>
+    <w:rsid w:val="005672B9"/>
     <w:rPr>
-      <w:caps/>
-      <w:color w:val="365F91" w:themeColor="accent1" w:themeShade="BF"/>
-      <w:spacing w:val="10"/>
+      <w:b/>
+      <w:bCs/>
+      <w:spacing w:val="5"/>
+      <w:sz w:val="24"/>
+      <w:szCs w:val="24"/>
     </w:rPr>
   </w:style>
   <w:style w:type="character" w:customStyle="1" w:styleId="Overskrift5Tegn">
@@ -3346,11 +3758,12 @@
     <w:link w:val="Overskrift5"/>
     <w:uiPriority w:val="9"/>
     <w:semiHidden/>
-    <w:rsid w:val="005550B1"/>
+    <w:rsid w:val="005672B9"/>
     <w:rPr>
-      <w:caps/>
-      <w:color w:val="365F91" w:themeColor="accent1" w:themeShade="BF"/>
-      <w:spacing w:val="10"/>
+      <w:i/>
+      <w:iCs/>
+      <w:sz w:val="24"/>
+      <w:szCs w:val="24"/>
     </w:rPr>
   </w:style>
   <w:style w:type="character" w:customStyle="1" w:styleId="Overskrift6Tegn">
@@ -3359,11 +3772,13 @@
     <w:link w:val="Overskrift6"/>
     <w:uiPriority w:val="9"/>
     <w:semiHidden/>
-    <w:rsid w:val="005550B1"/>
+    <w:rsid w:val="005672B9"/>
     <w:rPr>
-      <w:caps/>
-      <w:color w:val="365F91" w:themeColor="accent1" w:themeShade="BF"/>
-      <w:spacing w:val="10"/>
+      <w:b/>
+      <w:bCs/>
+      <w:color w:val="595959" w:themeColor="text1" w:themeTint="A6"/>
+      <w:spacing w:val="5"/>
+      <w:shd w:val="clear" w:color="auto" w:fill="FFFFFF" w:themeFill="background1"/>
     </w:rPr>
   </w:style>
   <w:style w:type="character" w:customStyle="1" w:styleId="Overskrift7Tegn">
@@ -3372,11 +3787,15 @@
     <w:link w:val="Overskrift7"/>
     <w:uiPriority w:val="9"/>
     <w:semiHidden/>
-    <w:rsid w:val="005550B1"/>
+    <w:rsid w:val="005672B9"/>
     <w:rPr>
-      <w:caps/>
-      <w:color w:val="365F91" w:themeColor="accent1" w:themeShade="BF"/>
-      <w:spacing w:val="10"/>
+      <w:b/>
+      <w:bCs/>
+      <w:i/>
+      <w:iCs/>
+      <w:color w:val="5A5A5A" w:themeColor="text1" w:themeTint="A5"/>
+      <w:sz w:val="20"/>
+      <w:szCs w:val="20"/>
     </w:rPr>
   </w:style>
   <w:style w:type="character" w:customStyle="1" w:styleId="Overskrift8Tegn">
@@ -3385,12 +3804,13 @@
     <w:link w:val="Overskrift8"/>
     <w:uiPriority w:val="9"/>
     <w:semiHidden/>
-    <w:rsid w:val="005550B1"/>
+    <w:rsid w:val="005672B9"/>
     <w:rPr>
-      <w:caps/>
-      <w:spacing w:val="10"/>
-      <w:sz w:val="18"/>
-      <w:szCs w:val="18"/>
+      <w:b/>
+      <w:bCs/>
+      <w:color w:val="7F7F7F" w:themeColor="text1" w:themeTint="80"/>
+      <w:sz w:val="20"/>
+      <w:szCs w:val="20"/>
     </w:rPr>
   </w:style>
   <w:style w:type="character" w:customStyle="1" w:styleId="Overskrift9Tegn">
@@ -3399,11 +3819,13 @@
     <w:link w:val="Overskrift9"/>
     <w:uiPriority w:val="9"/>
     <w:semiHidden/>
-    <w:rsid w:val="005550B1"/>
+    <w:rsid w:val="005672B9"/>
     <w:rPr>
+      <w:b/>
+      <w:bCs/>
       <w:i/>
-      <w:caps/>
-      <w:spacing w:val="10"/>
+      <w:iCs/>
+      <w:color w:val="7F7F7F" w:themeColor="text1" w:themeTint="80"/>
       <w:sz w:val="18"/>
       <w:szCs w:val="18"/>
     </w:rPr>
@@ -3431,15 +3853,13 @@
     <w:link w:val="TitelTegn"/>
     <w:uiPriority w:val="10"/>
     <w:qFormat/>
-    <w:rsid w:val="005550B1"/>
+    <w:rsid w:val="005672B9"/>
     <w:pPr>
-      <w:spacing w:before="720"/>
+      <w:spacing w:after="300" w:line="240" w:lineRule="auto"/>
+      <w:contextualSpacing/>
     </w:pPr>
     <w:rPr>
-      <w:caps/>
-      <w:color w:val="4F81BD" w:themeColor="accent1"/>
-      <w:spacing w:val="10"/>
-      <w:kern w:val="28"/>
+      <w:smallCaps/>
       <w:sz w:val="52"/>
       <w:szCs w:val="52"/>
     </w:rPr>
@@ -3449,12 +3869,9 @@
     <w:basedOn w:val="Standardskrifttypeiafsnit"/>
     <w:link w:val="Titel"/>
     <w:uiPriority w:val="10"/>
-    <w:rsid w:val="005550B1"/>
+    <w:rsid w:val="005672B9"/>
     <w:rPr>
-      <w:caps/>
-      <w:color w:val="4F81BD" w:themeColor="accent1"/>
-      <w:spacing w:val="10"/>
-      <w:kern w:val="28"/>
+      <w:smallCaps/>
       <w:sz w:val="52"/>
       <w:szCs w:val="52"/>
     </w:rPr>
@@ -3466,16 +3883,14 @@
     <w:link w:val="UndertitelTegn"/>
     <w:uiPriority w:val="11"/>
     <w:qFormat/>
-    <w:rsid w:val="005550B1"/>
-    <w:pPr>
-      <w:spacing w:after="1000" w:line="240" w:lineRule="auto"/>
-    </w:pPr>
+    <w:rsid w:val="005672B9"/>
     <w:rPr>
-      <w:caps/>
-      <w:color w:val="595959" w:themeColor="text1" w:themeTint="A6"/>
+      <w:i/>
+      <w:iCs/>
+      <w:smallCaps/>
       <w:spacing w:val="10"/>
-      <w:sz w:val="24"/>
-      <w:szCs w:val="24"/>
+      <w:sz w:val="28"/>
+      <w:szCs w:val="28"/>
     </w:rPr>
   </w:style>
   <w:style w:type="character" w:customStyle="1" w:styleId="UndertitelTegn">
@@ -3483,20 +3898,21 @@
     <w:basedOn w:val="Standardskrifttypeiafsnit"/>
     <w:link w:val="Undertitel"/>
     <w:uiPriority w:val="11"/>
-    <w:rsid w:val="005550B1"/>
+    <w:rsid w:val="005672B9"/>
     <w:rPr>
-      <w:caps/>
-      <w:color w:val="595959" w:themeColor="text1" w:themeTint="A6"/>
+      <w:i/>
+      <w:iCs/>
+      <w:smallCaps/>
       <w:spacing w:val="10"/>
-      <w:sz w:val="24"/>
-      <w:szCs w:val="24"/>
+      <w:sz w:val="28"/>
+      <w:szCs w:val="28"/>
     </w:rPr>
   </w:style>
   <w:style w:type="character" w:styleId="Strk">
     <w:name w:val="Strong"/>
     <w:uiPriority w:val="22"/>
     <w:qFormat/>
-    <w:rsid w:val="005550B1"/>
+    <w:rsid w:val="005672B9"/>
     <w:rPr>
       <w:b/>
       <w:bCs/>
@@ -3506,11 +3922,13 @@
     <w:name w:val="Emphasis"/>
     <w:uiPriority w:val="20"/>
     <w:qFormat/>
-    <w:rsid w:val="005550B1"/>
+    <w:rsid w:val="005672B9"/>
     <w:rPr>
-      <w:caps/>
-      <w:color w:val="243F60" w:themeColor="accent1" w:themeShade="7F"/>
-      <w:spacing w:val="5"/>
+      <w:b/>
+      <w:bCs/>
+      <w:i/>
+      <w:iCs/>
+      <w:spacing w:val="10"/>
     </w:rPr>
   </w:style>
   <w:style w:type="paragraph" w:styleId="Ingenafstand">
@@ -3519,9 +3937,9 @@
     <w:link w:val="IngenafstandTegn"/>
     <w:uiPriority w:val="1"/>
     <w:qFormat/>
-    <w:rsid w:val="005550B1"/>
+    <w:rsid w:val="005672B9"/>
     <w:pPr>
-      <w:spacing w:before="0" w:after="0" w:line="240" w:lineRule="auto"/>
+      <w:spacing w:after="0" w:line="240" w:lineRule="auto"/>
     </w:pPr>
   </w:style>
   <w:style w:type="paragraph" w:styleId="Listeafsnit">
@@ -3529,7 +3947,7 @@
     <w:basedOn w:val="Normal"/>
     <w:uiPriority w:val="34"/>
     <w:qFormat/>
-    <w:rsid w:val="005550B1"/>
+    <w:rsid w:val="005672B9"/>
     <w:pPr>
       <w:ind w:left="720"/>
       <w:contextualSpacing/>
@@ -3542,7 +3960,7 @@
     <w:link w:val="CitatTegn"/>
     <w:uiPriority w:val="29"/>
     <w:qFormat/>
-    <w:rsid w:val="005550B1"/>
+    <w:rsid w:val="005672B9"/>
     <w:rPr>
       <w:i/>
       <w:iCs/>
@@ -3553,12 +3971,10 @@
     <w:basedOn w:val="Standardskrifttypeiafsnit"/>
     <w:link w:val="Citat"/>
     <w:uiPriority w:val="29"/>
-    <w:rsid w:val="005550B1"/>
+    <w:rsid w:val="005672B9"/>
     <w:rPr>
       <w:i/>
       <w:iCs/>
-      <w:sz w:val="20"/>
-      <w:szCs w:val="20"/>
     </w:rPr>
   </w:style>
   <w:style w:type="paragraph" w:styleId="Strktcitat">
@@ -3568,20 +3984,19 @@
     <w:link w:val="StrktcitatTegn"/>
     <w:uiPriority w:val="30"/>
     <w:qFormat/>
-    <w:rsid w:val="005550B1"/>
+    <w:rsid w:val="005672B9"/>
     <w:pPr>
       <w:pBdr>
-        <w:top w:val="single" w:sz="4" w:space="10" w:color="4F81BD" w:themeColor="accent1"/>
-        <w:left w:val="single" w:sz="4" w:space="10" w:color="4F81BD" w:themeColor="accent1"/>
+        <w:top w:val="single" w:sz="4" w:space="10" w:color="auto"/>
+        <w:bottom w:val="single" w:sz="4" w:space="10" w:color="auto"/>
       </w:pBdr>
-      <w:spacing w:after="0"/>
-      <w:ind w:left="1296" w:right="1152"/>
+      <w:spacing w:before="240" w:after="240" w:line="300" w:lineRule="auto"/>
+      <w:ind w:left="1152" w:right="1152"/>
       <w:jc w:val="both"/>
     </w:pPr>
     <w:rPr>
       <w:i/>
       <w:iCs/>
-      <w:color w:val="4F81BD" w:themeColor="accent1"/>
     </w:rPr>
   </w:style>
   <w:style w:type="character" w:customStyle="1" w:styleId="StrktcitatTegn">
@@ -3589,75 +4004,66 @@
     <w:basedOn w:val="Standardskrifttypeiafsnit"/>
     <w:link w:val="Strktcitat"/>
     <w:uiPriority w:val="30"/>
-    <w:rsid w:val="005550B1"/>
+    <w:rsid w:val="005672B9"/>
     <w:rPr>
       <w:i/>
       <w:iCs/>
-      <w:color w:val="4F81BD" w:themeColor="accent1"/>
-      <w:sz w:val="20"/>
-      <w:szCs w:val="20"/>
     </w:rPr>
   </w:style>
   <w:style w:type="character" w:styleId="Svagfremhvning">
     <w:name w:val="Subtle Emphasis"/>
     <w:uiPriority w:val="19"/>
     <w:qFormat/>
-    <w:rsid w:val="005550B1"/>
+    <w:rsid w:val="005672B9"/>
     <w:rPr>
       <w:i/>
       <w:iCs/>
-      <w:color w:val="243F60" w:themeColor="accent1" w:themeShade="7F"/>
     </w:rPr>
   </w:style>
   <w:style w:type="character" w:styleId="Kraftigfremhvning">
     <w:name w:val="Intense Emphasis"/>
     <w:uiPriority w:val="21"/>
     <w:qFormat/>
-    <w:rsid w:val="005550B1"/>
-    <w:rPr>
-      <w:b/>
-      <w:bCs/>
-      <w:caps/>
-      <w:color w:val="243F60" w:themeColor="accent1" w:themeShade="7F"/>
-      <w:spacing w:val="10"/>
-    </w:rPr>
-  </w:style>
-  <w:style w:type="character" w:styleId="Svaghenvisning">
-    <w:name w:val="Subtle Reference"/>
-    <w:uiPriority w:val="31"/>
-    <w:qFormat/>
-    <w:rsid w:val="005550B1"/>
-    <w:rPr>
-      <w:b/>
-      <w:bCs/>
-      <w:color w:val="4F81BD" w:themeColor="accent1"/>
-    </w:rPr>
-  </w:style>
-  <w:style w:type="character" w:styleId="Kraftighenvisning">
-    <w:name w:val="Intense Reference"/>
-    <w:uiPriority w:val="32"/>
-    <w:qFormat/>
-    <w:rsid w:val="005550B1"/>
+    <w:rsid w:val="005672B9"/>
     <w:rPr>
       <w:b/>
       <w:bCs/>
       <w:i/>
       <w:iCs/>
-      <w:caps/>
-      <w:color w:val="4F81BD" w:themeColor="accent1"/>
     </w:rPr>
   </w:style>
-  <w:style w:type="character" w:styleId="Bogenstitel">
-    <w:name w:val="Book Title"/>
-    <w:uiPriority w:val="33"/>
+  <w:style w:type="character" w:styleId="Svaghenvisning">
+    <w:name w:val="Subtle Reference"/>
+    <w:basedOn w:val="Standardskrifttypeiafsnit"/>
+    <w:uiPriority w:val="31"/>
     <w:qFormat/>
-    <w:rsid w:val="005550B1"/>
+    <w:rsid w:val="005672B9"/>
+    <w:rPr>
+      <w:smallCaps/>
+    </w:rPr>
+  </w:style>
+  <w:style w:type="character" w:styleId="Kraftighenvisning">
+    <w:name w:val="Intense Reference"/>
+    <w:uiPriority w:val="32"/>
+    <w:qFormat/>
+    <w:rsid w:val="005672B9"/>
     <w:rPr>
       <w:b/>
       <w:bCs/>
+      <w:smallCaps/>
+    </w:rPr>
+  </w:style>
+  <w:style w:type="character" w:styleId="Bogenstitel">
+    <w:name w:val="Book Title"/>
+    <w:basedOn w:val="Standardskrifttypeiafsnit"/>
+    <w:uiPriority w:val="33"/>
+    <w:qFormat/>
+    <w:rsid w:val="005672B9"/>
+    <w:rPr>
       <w:i/>
       <w:iCs/>
-      <w:spacing w:val="9"/>
+      <w:smallCaps/>
+      <w:spacing w:val="5"/>
     </w:rPr>
   </w:style>
   <w:style w:type="paragraph" w:styleId="Overskrift">
@@ -3668,7 +4074,7 @@
     <w:semiHidden/>
     <w:unhideWhenUsed/>
     <w:qFormat/>
-    <w:rsid w:val="005550B1"/>
+    <w:rsid w:val="005672B9"/>
     <w:pPr>
       <w:outlineLvl w:val="9"/>
     </w:pPr>
@@ -3679,10 +4085,6 @@
     <w:link w:val="Ingenafstand"/>
     <w:uiPriority w:val="1"/>
     <w:rsid w:val="005550B1"/>
-    <w:rPr>
-      <w:sz w:val="20"/>
-      <w:szCs w:val="20"/>
-    </w:rPr>
   </w:style>
   <w:style w:type="paragraph" w:styleId="Markeringsbobletekst">
     <w:name w:val="Balloon Text"/>
@@ -3693,7 +4095,7 @@
     <w:unhideWhenUsed/>
     <w:rsid w:val="00B300F4"/>
     <w:pPr>
-      <w:spacing w:before="0" w:after="0" w:line="240" w:lineRule="auto"/>
+      <w:spacing w:after="0" w:line="240" w:lineRule="auto"/>
     </w:pPr>
     <w:rPr>
       <w:rFonts w:ascii="Tahoma" w:hAnsi="Tahoma" w:cs="Tahoma"/>
@@ -3764,7 +4166,7 @@
     <w:uiPriority w:val="62"/>
     <w:rsid w:val="002C4F0C"/>
     <w:pPr>
-      <w:spacing w:before="0" w:after="0" w:line="240" w:lineRule="auto"/>
+      <w:spacing w:after="0" w:line="240" w:lineRule="auto"/>
     </w:pPr>
     <w:tblPr>
       <w:tblStyleRowBandSize w:val="1"/>
@@ -3894,7 +4296,7 @@
     <w:uiPriority w:val="63"/>
     <w:rsid w:val="002C4F0C"/>
     <w:pPr>
-      <w:spacing w:before="0" w:after="0" w:line="240" w:lineRule="auto"/>
+      <w:spacing w:after="0" w:line="240" w:lineRule="auto"/>
     </w:pPr>
     <w:tblPr>
       <w:tblStyleRowBandSize w:val="1"/>
@@ -4029,6 +4431,120 @@
       <w:color w:val="0000FF" w:themeColor="hyperlink"/>
       <w:u w:val="single"/>
     </w:rPr>
+  </w:style>
+  <w:style w:type="paragraph" w:customStyle="1" w:styleId="Journal">
+    <w:name w:val="Journal"/>
+    <w:basedOn w:val="Sidefod"/>
+    <w:rsid w:val="00296EAD"/>
+    <w:pPr>
+      <w:framePr w:wrap="around" w:vAnchor="page" w:hAnchor="margin" w:yAlign="bottom" w:anchorLock="1"/>
+      <w:tabs>
+        <w:tab w:val="clear" w:pos="4819"/>
+        <w:tab w:val="clear" w:pos="9638"/>
+        <w:tab w:val="left" w:pos="907"/>
+      </w:tabs>
+      <w:spacing w:after="680" w:line="240" w:lineRule="auto"/>
+    </w:pPr>
+    <w:rPr>
+      <w:rFonts w:ascii="Verdana" w:eastAsia="Times New Roman" w:hAnsi="Verdana" w:cs="Times New Roman"/>
+      <w:noProof/>
+      <w:kern w:val="20"/>
+      <w:sz w:val="14"/>
+      <w:szCs w:val="24"/>
+      <w:lang w:val="en-GB" w:bidi="ar-SA"/>
+    </w:rPr>
+  </w:style>
+  <w:style w:type="table" w:styleId="Lysliste">
+    <w:name w:val="Light List"/>
+    <w:basedOn w:val="Tabel-Normal"/>
+    <w:uiPriority w:val="61"/>
+    <w:rsid w:val="005672B9"/>
+    <w:pPr>
+      <w:spacing w:after="0" w:line="240" w:lineRule="auto"/>
+    </w:pPr>
+    <w:tblPr>
+      <w:tblStyleRowBandSize w:val="1"/>
+      <w:tblStyleColBandSize w:val="1"/>
+      <w:tblInd w:w="0" w:type="dxa"/>
+      <w:tblBorders>
+        <w:top w:val="single" w:sz="8" w:space="0" w:color="000000" w:themeColor="text1"/>
+        <w:left w:val="single" w:sz="8" w:space="0" w:color="000000" w:themeColor="text1"/>
+        <w:bottom w:val="single" w:sz="8" w:space="0" w:color="000000" w:themeColor="text1"/>
+        <w:right w:val="single" w:sz="8" w:space="0" w:color="000000" w:themeColor="text1"/>
+      </w:tblBorders>
+      <w:tblCellMar>
+        <w:top w:w="0" w:type="dxa"/>
+        <w:left w:w="108" w:type="dxa"/>
+        <w:bottom w:w="0" w:type="dxa"/>
+        <w:right w:w="108" w:type="dxa"/>
+      </w:tblCellMar>
+    </w:tblPr>
+    <w:tblStylePr w:type="firstRow">
+      <w:pPr>
+        <w:spacing w:before="0" w:after="0" w:line="240" w:lineRule="auto"/>
+      </w:pPr>
+      <w:rPr>
+        <w:b/>
+        <w:bCs/>
+        <w:color w:val="FFFFFF" w:themeColor="background1"/>
+      </w:rPr>
+      <w:tblPr/>
+      <w:tcPr>
+        <w:shd w:val="clear" w:color="auto" w:fill="000000" w:themeFill="text1"/>
+      </w:tcPr>
+    </w:tblStylePr>
+    <w:tblStylePr w:type="lastRow">
+      <w:pPr>
+        <w:spacing w:before="0" w:after="0" w:line="240" w:lineRule="auto"/>
+      </w:pPr>
+      <w:rPr>
+        <w:b/>
+        <w:bCs/>
+      </w:rPr>
+      <w:tblPr/>
+      <w:tcPr>
+        <w:tcBorders>
+          <w:top w:val="double" w:sz="6" w:space="0" w:color="000000" w:themeColor="text1"/>
+          <w:left w:val="single" w:sz="8" w:space="0" w:color="000000" w:themeColor="text1"/>
+          <w:bottom w:val="single" w:sz="8" w:space="0" w:color="000000" w:themeColor="text1"/>
+          <w:right w:val="single" w:sz="8" w:space="0" w:color="000000" w:themeColor="text1"/>
+        </w:tcBorders>
+      </w:tcPr>
+    </w:tblStylePr>
+    <w:tblStylePr w:type="firstCol">
+      <w:rPr>
+        <w:b/>
+        <w:bCs/>
+      </w:rPr>
+    </w:tblStylePr>
+    <w:tblStylePr w:type="lastCol">
+      <w:rPr>
+        <w:b/>
+        <w:bCs/>
+      </w:rPr>
+    </w:tblStylePr>
+    <w:tblStylePr w:type="band1Vert">
+      <w:tblPr/>
+      <w:tcPr>
+        <w:tcBorders>
+          <w:top w:val="single" w:sz="8" w:space="0" w:color="000000" w:themeColor="text1"/>
+          <w:left w:val="single" w:sz="8" w:space="0" w:color="000000" w:themeColor="text1"/>
+          <w:bottom w:val="single" w:sz="8" w:space="0" w:color="000000" w:themeColor="text1"/>
+          <w:right w:val="single" w:sz="8" w:space="0" w:color="000000" w:themeColor="text1"/>
+        </w:tcBorders>
+      </w:tcPr>
+    </w:tblStylePr>
+    <w:tblStylePr w:type="band1Horz">
+      <w:tblPr/>
+      <w:tcPr>
+        <w:tcBorders>
+          <w:top w:val="single" w:sz="8" w:space="0" w:color="000000" w:themeColor="text1"/>
+          <w:left w:val="single" w:sz="8" w:space="0" w:color="000000" w:themeColor="text1"/>
+          <w:bottom w:val="single" w:sz="8" w:space="0" w:color="000000" w:themeColor="text1"/>
+          <w:right w:val="single" w:sz="8" w:space="0" w:color="000000" w:themeColor="text1"/>
+        </w:tcBorders>
+      </w:tcPr>
+    </w:tblStylePr>
   </w:style>
 </w:styles>
 </file>
@@ -4097,37 +4613,6 @@
         </w:p>
       </w:docPartBody>
     </w:docPart>
-    <w:docPart>
-      <w:docPartPr>
-        <w:name w:val="097335ADEE614B2ABAE6E1F7E86B85C1"/>
-        <w:category>
-          <w:name w:val="Generelt"/>
-          <w:gallery w:val="placeholder"/>
-        </w:category>
-        <w:types>
-          <w:type w:val="bbPlcHdr"/>
-        </w:types>
-        <w:behaviors>
-          <w:behavior w:val="content"/>
-        </w:behaviors>
-        <w:guid w:val="{2AF6E108-3E69-44E9-9713-1F8D6C779B94}"/>
-      </w:docPartPr>
-      <w:docPartBody>
-        <w:p>
-          <w:pPr>
-            <w:pStyle w:val="097335ADEE614B2ABAE6E1F7E86B85C1"/>
-          </w:pPr>
-          <w:r>
-            <w:rPr>
-              <w:rFonts w:asciiTheme="majorHAnsi" w:eastAsiaTheme="majorEastAsia" w:hAnsiTheme="majorHAnsi" w:cstheme="majorBidi"/>
-              <w:sz w:val="44"/>
-              <w:szCs w:val="44"/>
-            </w:rPr>
-            <w:t>[Skriv dokumentets undertitel]</w:t>
-          </w:r>
-        </w:p>
-      </w:docPartBody>
-    </w:docPart>
   </w:docParts>
 </w:glossaryDocument>
 </file>
@@ -4146,14 +4631,14 @@
     <w:charset w:val="00"/>
     <w:family w:val="roman"/>
     <w:pitch w:val="variable"/>
-    <w:sig w:usb0="20002A87" w:usb1="80000000" w:usb2="00000008" w:usb3="00000000" w:csb0="000001FF" w:csb1="00000000"/>
+    <w:sig w:usb0="E0002AFF" w:usb1="C0007841" w:usb2="00000009" w:usb3="00000000" w:csb0="000001FF" w:csb1="00000000"/>
   </w:font>
   <w:font w:name="Courier New">
     <w:panose1 w:val="02070309020205020404"/>
     <w:charset w:val="00"/>
     <w:family w:val="modern"/>
     <w:pitch w:val="fixed"/>
-    <w:sig w:usb0="20002A87" w:usb1="80000000" w:usb2="00000008" w:usb3="00000000" w:csb0="000001FF" w:csb1="00000000"/>
+    <w:sig w:usb0="E0002AFF" w:usb1="C0007843" w:usb2="00000009" w:usb3="00000000" w:csb0="000001FF" w:csb1="00000000"/>
   </w:font>
   <w:font w:name="Wingdings">
     <w:panose1 w:val="05000000000000000000"/>
@@ -4162,43 +4647,47 @@
     <w:pitch w:val="variable"/>
     <w:sig w:usb0="00000000" w:usb1="10000000" w:usb2="00000000" w:usb3="00000000" w:csb0="80000000" w:csb1="00000000"/>
   </w:font>
-  <w:font w:name="Calibri">
-    <w:panose1 w:val="020F0502020204030204"/>
+  <w:font w:name="Cambria">
+    <w:panose1 w:val="02040503050406030204"/>
     <w:charset w:val="00"/>
-    <w:family w:val="swiss"/>
+    <w:family w:val="roman"/>
     <w:pitch w:val="variable"/>
-    <w:sig w:usb0="A00002EF" w:usb1="4000207B" w:usb2="00000000" w:usb3="00000000" w:csb0="0000009F" w:csb1="00000000"/>
+    <w:sig w:usb0="E00002FF" w:usb1="400004FF" w:usb2="00000000" w:usb3="00000000" w:csb0="0000019F" w:csb1="00000000"/>
   </w:font>
-  <w:font w:name="Cordia New">
-    <w:altName w:val="Arial Unicode MS"/>
-    <w:panose1 w:val="020B0304020202020204"/>
-    <w:charset w:val="DE"/>
+  <w:font w:name="Angsana New">
+    <w:panose1 w:val="02020603050405020304"/>
+    <w:charset w:val="00"/>
     <w:family w:val="roman"/>
-    <w:notTrueType/>
     <w:pitch w:val="variable"/>
-    <w:sig w:usb0="01000000" w:usb1="00000000" w:usb2="00000000" w:usb3="00000000" w:csb0="00010000" w:csb1="00000000"/>
+    <w:sig w:usb0="81000003" w:usb1="00000000" w:usb2="00000000" w:usb3="00000000" w:csb0="00010001" w:csb1="00000000"/>
   </w:font>
   <w:font w:name="Tahoma">
     <w:panose1 w:val="020B0604030504040204"/>
     <w:charset w:val="00"/>
     <w:family w:val="swiss"/>
     <w:pitch w:val="variable"/>
-    <w:sig w:usb0="61002A87" w:usb1="80000000" w:usb2="00000008" w:usb3="00000000" w:csb0="000101FF" w:csb1="00000000"/>
+    <w:sig w:usb0="E1002EFF" w:usb1="C000605B" w:usb2="00000029" w:usb3="00000000" w:csb0="000101FF" w:csb1="00000000"/>
   </w:font>
-  <w:font w:name="Cambria">
-    <w:panose1 w:val="02040503050406030204"/>
+  <w:font w:name="Verdana">
+    <w:panose1 w:val="020B0604030504040204"/>
     <w:charset w:val="00"/>
-    <w:family w:val="roman"/>
+    <w:family w:val="swiss"/>
     <w:pitch w:val="variable"/>
-    <w:sig w:usb0="A00002EF" w:usb1="4000004B" w:usb2="00000000" w:usb3="00000000" w:csb0="0000009F" w:csb1="00000000"/>
+    <w:sig w:usb0="A10006FF" w:usb1="4000205B" w:usb2="00000010" w:usb3="00000000" w:csb0="0000019F" w:csb1="00000000"/>
   </w:font>
-  <w:font w:name="Angsana New">
-    <w:panose1 w:val="02020603050405020304"/>
-    <w:charset w:val="DE"/>
-    <w:family w:val="roman"/>
-    <w:notTrueType/>
+  <w:font w:name="Calibri">
+    <w:panose1 w:val="020F0502020204030204"/>
+    <w:charset w:val="00"/>
+    <w:family w:val="swiss"/>
     <w:pitch w:val="variable"/>
-    <w:sig w:usb0="01000001" w:usb1="00000000" w:usb2="00000000" w:usb3="00000000" w:csb0="00010000" w:csb1="00000000"/>
+    <w:sig w:usb0="E10002FF" w:usb1="4000ACFF" w:usb2="00000009" w:usb3="00000000" w:csb0="0000019F" w:csb1="00000000"/>
+  </w:font>
+  <w:font w:name="Cordia New">
+    <w:panose1 w:val="020B0304020202020204"/>
+    <w:charset w:val="00"/>
+    <w:family w:val="swiss"/>
+    <w:pitch w:val="variable"/>
+    <w:sig w:usb0="81000003" w:usb1="00000000" w:usb2="00000000" w:usb3="00000000" w:csb0="00010001" w:csb1="00000000"/>
   </w:font>
 </w:fonts>
 </file>
@@ -4218,6 +4707,8 @@
     <w:rsid w:val="004664C5"/>
     <w:rsid w:val="0061799F"/>
     <w:rsid w:val="0098158E"/>
+    <w:rsid w:val="00B76072"/>
+    <w:rsid w:val="00DB5FB6"/>
   </w:rsids>
   <m:mathPr>
     <m:mathFont m:val="Cambria Math"/>
@@ -4232,7 +4723,7 @@
     <m:intLim m:val="subSup"/>
     <m:naryLim m:val="undOvr"/>
   </m:mathPr>
-  <w:themeFontLang w:val="da-DK"/>
+  <w:themeFontLang w:val="da-DK" w:bidi="th-TH"/>
   <w:clrSchemeMapping w:bg1="light1" w:t1="dark1" w:bg2="light2" w:t2="dark2" w:accent1="accent1" w:accent2="accent2" w:accent3="accent3" w:accent4="accent4" w:accent5="accent5" w:accent6="accent6" w:hyperlink="hyperlink" w:followedHyperlink="followedHyperlink"/>
   <w:decimalSymbol w:val=","/>
   <w:listSeparator w:val=";"/>
@@ -4451,6 +4942,10 @@
   <w:style w:type="paragraph" w:customStyle="1" w:styleId="4DC1A5A194B04D31BBEEE4B31550FB02">
     <w:name w:val="4DC1A5A194B04D31BBEEE4B31550FB02"/>
     <w:rsid w:val="0098158E"/>
+  </w:style>
+  <w:style w:type="paragraph" w:customStyle="1" w:styleId="944DCB6E59C2440AAE173D5D4CD91BBF">
+    <w:name w:val="944DCB6E59C2440AAE173D5D4CD91BBF"/>
+    <w:rsid w:val="00B76072"/>
   </w:style>
 </w:styles>
 </file>
@@ -4768,7 +5263,7 @@
 </file>
 
 <file path=customXml/itemProps2.xml><?xml version="1.0" encoding="utf-8"?>
-<ds:datastoreItem xmlns:ds="http://schemas.openxmlformats.org/officeDocument/2006/customXml" ds:itemID="{79220175-E2B4-453D-AE08-D812DAF08CC3}">
+<ds:datastoreItem xmlns:ds="http://schemas.openxmlformats.org/officeDocument/2006/customXml" ds:itemID="{1B373F9B-3837-4D8E-8813-E52FDF23497F}">
   <ds:schemaRefs>
     <ds:schemaRef ds:uri="http://schemas.openxmlformats.org/officeDocument/2006/bibliography"/>
   </ds:schemaRefs>

</xml_diff>

<commit_message>
Plan updated with new schedule
</commit_message>
<xml_diff>
--- a/documents/Project plan/Project plan.docx
+++ b/documents/Project plan/Project plan.docx
@@ -745,7 +745,7 @@
               <w:rPr>
                 <w:noProof/>
               </w:rPr>
-              <w:t>29/09/2010</w:t>
+              <w:t>05/10/2010</w:t>
             </w:r>
             <w:r>
               <w:fldChar w:fldCharType="end"/>
@@ -856,7 +856,7 @@
       <w:r>
         <w:fldChar w:fldCharType="separate"/>
       </w:r>
-      <w:hyperlink w:anchor="_Toc273460665" w:history="1">
+      <w:hyperlink w:anchor="_Toc274068092" w:history="1">
         <w:r>
           <w:rPr>
             <w:rStyle w:val="Hyperlink"/>
@@ -902,7 +902,7 @@
             <w:noProof/>
             <w:webHidden/>
           </w:rPr>
-          <w:instrText xml:space="preserve"> PAGEREF _Toc273460665 \h </w:instrText>
+          <w:instrText xml:space="preserve"> PAGEREF _Toc274068092 \h </w:instrText>
         </w:r>
         <w:r>
           <w:rPr>
@@ -946,7 +946,7 @@
           <w:lang w:val="da-DK" w:eastAsia="da-DK" w:bidi="th-TH"/>
         </w:rPr>
       </w:pPr>
-      <w:hyperlink w:anchor="_Toc273460666" w:history="1">
+      <w:hyperlink w:anchor="_Toc274068093" w:history="1">
         <w:r>
           <w:rPr>
             <w:rStyle w:val="Hyperlink"/>
@@ -992,7 +992,7 @@
             <w:noProof/>
             <w:webHidden/>
           </w:rPr>
-          <w:instrText xml:space="preserve"> PAGEREF _Toc273460666 \h </w:instrText>
+          <w:instrText xml:space="preserve"> PAGEREF _Toc274068093 \h </w:instrText>
         </w:r>
         <w:r>
           <w:rPr>
@@ -1035,7 +1035,7 @@
           <w:lang w:val="da-DK" w:eastAsia="da-DK" w:bidi="th-TH"/>
         </w:rPr>
       </w:pPr>
-      <w:hyperlink w:anchor="_Toc273460667" w:history="1">
+      <w:hyperlink w:anchor="_Toc274068094" w:history="1">
         <w:r>
           <w:rPr>
             <w:rStyle w:val="Hyperlink"/>
@@ -1080,7 +1080,7 @@
             <w:noProof/>
             <w:webHidden/>
           </w:rPr>
-          <w:instrText xml:space="preserve"> PAGEREF _Toc273460667 \h </w:instrText>
+          <w:instrText xml:space="preserve"> PAGEREF _Toc274068094 \h </w:instrText>
         </w:r>
         <w:r>
           <w:rPr>
@@ -1123,7 +1123,7 @@
           <w:lang w:val="da-DK" w:eastAsia="da-DK" w:bidi="th-TH"/>
         </w:rPr>
       </w:pPr>
-      <w:hyperlink w:anchor="_Toc273460668" w:history="1">
+      <w:hyperlink w:anchor="_Toc274068095" w:history="1">
         <w:r>
           <w:rPr>
             <w:rStyle w:val="Hyperlink"/>
@@ -1168,7 +1168,7 @@
             <w:noProof/>
             <w:webHidden/>
           </w:rPr>
-          <w:instrText xml:space="preserve"> PAGEREF _Toc273460668 \h </w:instrText>
+          <w:instrText xml:space="preserve"> PAGEREF _Toc274068095 \h </w:instrText>
         </w:r>
         <w:r>
           <w:rPr>
@@ -1211,7 +1211,7 @@
           <w:lang w:val="da-DK" w:eastAsia="da-DK" w:bidi="th-TH"/>
         </w:rPr>
       </w:pPr>
-      <w:hyperlink w:anchor="_Toc273460669" w:history="1">
+      <w:hyperlink w:anchor="_Toc274068096" w:history="1">
         <w:r>
           <w:rPr>
             <w:rStyle w:val="Hyperlink"/>
@@ -1256,7 +1256,7 @@
             <w:noProof/>
             <w:webHidden/>
           </w:rPr>
-          <w:instrText xml:space="preserve"> PAGEREF _Toc273460669 \h </w:instrText>
+          <w:instrText xml:space="preserve"> PAGEREF _Toc274068096 \h </w:instrText>
         </w:r>
         <w:r>
           <w:rPr>
@@ -1299,7 +1299,7 @@
           <w:lang w:val="da-DK" w:eastAsia="da-DK" w:bidi="th-TH"/>
         </w:rPr>
       </w:pPr>
-      <w:hyperlink w:anchor="_Toc273460670" w:history="1">
+      <w:hyperlink w:anchor="_Toc274068097" w:history="1">
         <w:r>
           <w:rPr>
             <w:rStyle w:val="Hyperlink"/>
@@ -1344,7 +1344,7 @@
             <w:noProof/>
             <w:webHidden/>
           </w:rPr>
-          <w:instrText xml:space="preserve"> PAGEREF _Toc273460670 \h </w:instrText>
+          <w:instrText xml:space="preserve"> PAGEREF _Toc274068097 \h </w:instrText>
         </w:r>
         <w:r>
           <w:rPr>
@@ -1387,7 +1387,7 @@
           <w:lang w:val="da-DK" w:eastAsia="da-DK" w:bidi="th-TH"/>
         </w:rPr>
       </w:pPr>
-      <w:hyperlink w:anchor="_Toc273460671" w:history="1">
+      <w:hyperlink w:anchor="_Toc274068098" w:history="1">
         <w:r>
           <w:rPr>
             <w:rStyle w:val="Hyperlink"/>
@@ -1432,7 +1432,7 @@
             <w:noProof/>
             <w:webHidden/>
           </w:rPr>
-          <w:instrText xml:space="preserve"> PAGEREF _Toc273460671 \h </w:instrText>
+          <w:instrText xml:space="preserve"> PAGEREF _Toc274068098 \h </w:instrText>
         </w:r>
         <w:r>
           <w:rPr>
@@ -1476,7 +1476,7 @@
           <w:lang w:val="da-DK" w:eastAsia="da-DK" w:bidi="th-TH"/>
         </w:rPr>
       </w:pPr>
-      <w:hyperlink w:anchor="_Toc273460672" w:history="1">
+      <w:hyperlink w:anchor="_Toc274068099" w:history="1">
         <w:r>
           <w:rPr>
             <w:rStyle w:val="Hyperlink"/>
@@ -1522,7 +1522,7 @@
             <w:noProof/>
             <w:webHidden/>
           </w:rPr>
-          <w:instrText xml:space="preserve"> PAGEREF _Toc273460672 \h </w:instrText>
+          <w:instrText xml:space="preserve"> PAGEREF _Toc274068099 \h </w:instrText>
         </w:r>
         <w:r>
           <w:rPr>
@@ -1566,7 +1566,7 @@
           <w:lang w:val="da-DK" w:eastAsia="da-DK" w:bidi="th-TH"/>
         </w:rPr>
       </w:pPr>
-      <w:hyperlink w:anchor="_Toc273460673" w:history="1">
+      <w:hyperlink w:anchor="_Toc274068100" w:history="1">
         <w:r>
           <w:rPr>
             <w:rStyle w:val="Hyperlink"/>
@@ -1612,7 +1612,7 @@
             <w:noProof/>
             <w:webHidden/>
           </w:rPr>
-          <w:instrText xml:space="preserve"> PAGEREF _Toc273460673 \h </w:instrText>
+          <w:instrText xml:space="preserve"> PAGEREF _Toc274068100 \h </w:instrText>
         </w:r>
         <w:r>
           <w:rPr>
@@ -1656,7 +1656,7 @@
           <w:lang w:val="da-DK" w:eastAsia="da-DK" w:bidi="th-TH"/>
         </w:rPr>
       </w:pPr>
-      <w:hyperlink w:anchor="_Toc273460674" w:history="1">
+      <w:hyperlink w:anchor="_Toc274068101" w:history="1">
         <w:r>
           <w:rPr>
             <w:rStyle w:val="Hyperlink"/>
@@ -1702,7 +1702,7 @@
             <w:noProof/>
             <w:webHidden/>
           </w:rPr>
-          <w:instrText xml:space="preserve"> PAGEREF _Toc273460674 \h </w:instrText>
+          <w:instrText xml:space="preserve"> PAGEREF _Toc274068101 \h </w:instrText>
         </w:r>
         <w:r>
           <w:rPr>
@@ -1779,7 +1779,7 @@
         <w:jc w:val="left"/>
       </w:pPr>
       <w:bookmarkStart w:id="0" w:name="_Toc272848202"/>
-      <w:bookmarkStart w:id="1" w:name="_Toc273460665"/>
+      <w:bookmarkStart w:id="1" w:name="_Toc274068092"/>
       <w:r>
         <w:lastRenderedPageBreak/>
         <w:t>Introduction</w:t>
@@ -1828,7 +1828,7 @@
         <w:jc w:val="left"/>
       </w:pPr>
       <w:bookmarkStart w:id="2" w:name="_Toc272848203"/>
-      <w:bookmarkStart w:id="3" w:name="_Toc273460666"/>
+      <w:bookmarkStart w:id="3" w:name="_Toc274068093"/>
       <w:r>
         <w:lastRenderedPageBreak/>
         <w:t>Statement of work</w:t>
@@ -1850,7 +1850,7 @@
         <w:jc w:val="left"/>
       </w:pPr>
       <w:bookmarkStart w:id="4" w:name="_Toc272848204"/>
-      <w:bookmarkStart w:id="5" w:name="_Toc273460667"/>
+      <w:bookmarkStart w:id="5" w:name="_Toc274068094"/>
       <w:r>
         <w:t>Scope of Work</w:t>
       </w:r>
@@ -1995,7 +1995,7 @@
         <w:jc w:val="left"/>
       </w:pPr>
       <w:bookmarkStart w:id="6" w:name="_Toc272848205"/>
-      <w:bookmarkStart w:id="7" w:name="_Toc273460668"/>
+      <w:bookmarkStart w:id="7" w:name="_Toc274068095"/>
       <w:r>
         <w:t>Location of Work</w:t>
       </w:r>
@@ -2029,7 +2029,7 @@
         <w:jc w:val="left"/>
       </w:pPr>
       <w:bookmarkStart w:id="8" w:name="_Toc272848206"/>
-      <w:bookmarkStart w:id="9" w:name="_Toc273460669"/>
+      <w:bookmarkStart w:id="9" w:name="_Toc274068096"/>
       <w:r>
         <w:t>Period of Performance</w:t>
       </w:r>
@@ -2081,7 +2081,7 @@
         <w:jc w:val="left"/>
       </w:pPr>
       <w:bookmarkStart w:id="10" w:name="_Toc272848207"/>
-      <w:bookmarkStart w:id="11" w:name="_Toc273460670"/>
+      <w:bookmarkStart w:id="11" w:name="_Toc274068097"/>
       <w:r>
         <w:t>Deliverables Schedule</w:t>
       </w:r>
@@ -2146,7 +2146,7 @@
         <w:jc w:val="left"/>
       </w:pPr>
       <w:bookmarkStart w:id="12" w:name="_Toc272848208"/>
-      <w:bookmarkStart w:id="13" w:name="_Toc273460671"/>
+      <w:bookmarkStart w:id="13" w:name="_Toc274068098"/>
       <w:r>
         <w:t>Applicable Standards</w:t>
       </w:r>
@@ -2202,7 +2202,7 @@
         <w:jc w:val="left"/>
       </w:pPr>
       <w:bookmarkStart w:id="14" w:name="_Toc272848209"/>
-      <w:bookmarkStart w:id="15" w:name="_Toc273460672"/>
+      <w:bookmarkStart w:id="15" w:name="_Toc274068099"/>
       <w:r>
         <w:lastRenderedPageBreak/>
         <w:t>Work Breakdown structure</w:t>
@@ -2350,7 +2350,7 @@
         <w:jc w:val="left"/>
       </w:pPr>
       <w:bookmarkStart w:id="17" w:name="_Toc272848210"/>
-      <w:bookmarkStart w:id="18" w:name="_Toc273460673"/>
+      <w:bookmarkStart w:id="18" w:name="_Toc274068100"/>
       <w:r>
         <w:lastRenderedPageBreak/>
         <w:t>Project schedule</w:t>
@@ -2359,6 +2359,73 @@
       <w:bookmarkEnd w:id="18"/>
     </w:p>
     <w:p>
+      <w:r>
+        <w:rPr>
+          <w:noProof/>
+          <w:lang w:val="da-DK" w:eastAsia="da-DK" w:bidi="th-TH"/>
+        </w:rPr>
+        <w:drawing>
+          <wp:anchor distT="0" distB="0" distL="114300" distR="114300" simplePos="0" relativeHeight="251658240" behindDoc="1" locked="0" layoutInCell="1" allowOverlap="1">
+            <wp:simplePos x="0" y="0"/>
+            <wp:positionH relativeFrom="column">
+              <wp:posOffset>-651510</wp:posOffset>
+            </wp:positionH>
+            <wp:positionV relativeFrom="paragraph">
+              <wp:posOffset>258445</wp:posOffset>
+            </wp:positionV>
+            <wp:extent cx="6638925" cy="3019425"/>
+            <wp:effectExtent l="19050" t="0" r="9525" b="0"/>
+            <wp:wrapTight wrapText="bothSides">
+              <wp:wrapPolygon edited="0">
+                <wp:start x="-62" y="0"/>
+                <wp:lineTo x="-62" y="21532"/>
+                <wp:lineTo x="21631" y="21532"/>
+                <wp:lineTo x="21631" y="0"/>
+                <wp:lineTo x="-62" y="0"/>
+              </wp:wrapPolygon>
+            </wp:wrapTight>
+            <wp:docPr id="5" name="Billede 1" descr="C:\Users\Christian\Desktop\project schedule.png"/>
+            <wp:cNvGraphicFramePr>
+              <a:graphicFrameLocks xmlns:a="http://schemas.openxmlformats.org/drawingml/2006/main" noChangeAspect="1"/>
+            </wp:cNvGraphicFramePr>
+            <a:graphic xmlns:a="http://schemas.openxmlformats.org/drawingml/2006/main">
+              <a:graphicData uri="http://schemas.openxmlformats.org/drawingml/2006/picture">
+                <pic:pic xmlns:pic="http://schemas.openxmlformats.org/drawingml/2006/picture">
+                  <pic:nvPicPr>
+                    <pic:cNvPr id="0" name="Picture 1" descr="C:\Users\Christian\Desktop\project schedule.png"/>
+                    <pic:cNvPicPr>
+                      <a:picLocks noChangeAspect="1" noChangeArrowheads="1"/>
+                    </pic:cNvPicPr>
+                  </pic:nvPicPr>
+                  <pic:blipFill>
+                    <a:blip r:embed="rId17" cstate="print"/>
+                    <a:srcRect/>
+                    <a:stretch>
+                      <a:fillRect/>
+                    </a:stretch>
+                  </pic:blipFill>
+                  <pic:spPr bwMode="auto">
+                    <a:xfrm>
+                      <a:off x="0" y="0"/>
+                      <a:ext cx="6638925" cy="3019425"/>
+                    </a:xfrm>
+                    <a:prstGeom prst="rect">
+                      <a:avLst/>
+                    </a:prstGeom>
+                    <a:noFill/>
+                    <a:ln w="9525">
+                      <a:noFill/>
+                      <a:miter lim="800000"/>
+                      <a:headEnd/>
+                      <a:tailEnd/>
+                    </a:ln>
+                  </pic:spPr>
+                </pic:pic>
+              </a:graphicData>
+            </a:graphic>
+          </wp:anchor>
+        </w:drawing>
+      </w:r>
       <w:r>
         <w:t xml:space="preserve">The project schedule is shown on </w:t>
       </w:r>
@@ -2391,57 +2458,6 @@
       <w:pPr>
         <w:keepNext/>
       </w:pPr>
-      <w:r>
-        <w:rPr>
-          <w:noProof/>
-          <w:lang w:val="da-DK" w:eastAsia="da-DK" w:bidi="th-TH"/>
-        </w:rPr>
-        <w:drawing>
-          <wp:inline distT="0" distB="0" distL="0" distR="0">
-            <wp:extent cx="6116320" cy="2466975"/>
-            <wp:effectExtent l="19050" t="0" r="0" b="0"/>
-            <wp:docPr id="6" name="Billede 6" descr="C:\Users\Christian\Documents\Teknisk IT\TI3\Systems Engineering\Company E SVN\documents\Project plan\Schedule.png"/>
-            <wp:cNvGraphicFramePr>
-              <a:graphicFrameLocks xmlns:a="http://schemas.openxmlformats.org/drawingml/2006/main" noChangeAspect="1"/>
-            </wp:cNvGraphicFramePr>
-            <a:graphic xmlns:a="http://schemas.openxmlformats.org/drawingml/2006/main">
-              <a:graphicData uri="http://schemas.openxmlformats.org/drawingml/2006/picture">
-                <pic:pic xmlns:pic="http://schemas.openxmlformats.org/drawingml/2006/picture">
-                  <pic:nvPicPr>
-                    <pic:cNvPr id="0" name="Picture 6" descr="C:\Users\Christian\Documents\Teknisk IT\TI3\Systems Engineering\Company E SVN\documents\Project plan\Schedule.png"/>
-                    <pic:cNvPicPr>
-                      <a:picLocks noChangeAspect="1" noChangeArrowheads="1"/>
-                    </pic:cNvPicPr>
-                  </pic:nvPicPr>
-                  <pic:blipFill>
-                    <a:blip r:embed="rId17" cstate="print"/>
-                    <a:srcRect/>
-                    <a:stretch>
-                      <a:fillRect/>
-                    </a:stretch>
-                  </pic:blipFill>
-                  <pic:spPr bwMode="auto">
-                    <a:xfrm>
-                      <a:off x="0" y="0"/>
-                      <a:ext cx="6116320" cy="2466975"/>
-                    </a:xfrm>
-                    <a:prstGeom prst="rect">
-                      <a:avLst/>
-                    </a:prstGeom>
-                    <a:noFill/>
-                    <a:ln w="9525">
-                      <a:noFill/>
-                      <a:miter lim="800000"/>
-                      <a:headEnd/>
-                      <a:tailEnd/>
-                    </a:ln>
-                  </pic:spPr>
-                </pic:pic>
-              </a:graphicData>
-            </a:graphic>
-          </wp:inline>
-        </w:drawing>
-      </w:r>
     </w:p>
     <w:p>
       <w:pPr>
@@ -2498,7 +2514,7 @@
         <w:jc w:val="left"/>
       </w:pPr>
       <w:bookmarkStart w:id="20" w:name="_Toc272848211"/>
-      <w:bookmarkStart w:id="21" w:name="_Toc273460674"/>
+      <w:bookmarkStart w:id="21" w:name="_Toc274068101"/>
       <w:r>
         <w:lastRenderedPageBreak/>
         <w:t>References</w:t>
@@ -2705,7 +2721,7 @@
       <w:fldChar w:fldCharType="separate"/>
     </w:r>
     <w:r>
-      <w:t>29/09/2010</w:t>
+      <w:t>05/10/2010</w:t>
     </w:r>
     <w:r>
       <w:fldChar w:fldCharType="end"/>
@@ -2818,7 +2834,7 @@
       <w:fldChar w:fldCharType="separate"/>
     </w:r>
     <w:r>
-      <w:t>29/09/2010</w:t>
+      <w:t>05/10/2010</w:t>
     </w:r>
     <w:r>
       <w:fldChar w:fldCharType="end"/>
@@ -3061,7 +3077,7 @@
       <w:fldChar w:fldCharType="separate"/>
     </w:r>
     <w:r>
-      <w:t>29/09/2010</w:t>
+      <w:t>05/10/2010</w:t>
     </w:r>
     <w:r>
       <w:fldChar w:fldCharType="end"/>
@@ -11153,7 +11169,7 @@
 </file>
 
 <file path=customXml/itemProps1.xml><?xml version="1.0" encoding="utf-8"?>
-<ds:datastoreItem xmlns:ds="http://schemas.openxmlformats.org/officeDocument/2006/customXml" ds:itemID="{A882FDE4-5C85-43E9-A42C-EFEFB49FB2D3}">
+<ds:datastoreItem xmlns:ds="http://schemas.openxmlformats.org/officeDocument/2006/customXml" ds:itemID="{E3FA5450-354D-4D0C-8D80-0EC31EFD57EE}">
   <ds:schemaRefs>
     <ds:schemaRef ds:uri="http://schemas.openxmlformats.org/officeDocument/2006/bibliography"/>
   </ds:schemaRefs>

</xml_diff>

<commit_message>
Indsat nyeste project schedule
</commit_message>
<xml_diff>
--- a/documents/Project plan/Project plan.docx
+++ b/documents/Project plan/Project plan.docx
@@ -328,12 +328,14 @@
               </w:rPr>
               <w:t xml:space="preserve">Anders Jacob </w:t>
             </w:r>
+            <w:proofErr w:type="spellStart"/>
             <w:r>
               <w:rPr>
                 <w:lang w:val="en-US"/>
               </w:rPr>
               <w:t>Truelsen</w:t>
             </w:r>
+            <w:proofErr w:type="spellEnd"/>
             <w:r>
               <w:rPr>
                 <w:lang w:val="en-US"/>
@@ -381,19 +383,75 @@
               <w:rPr>
                 <w:lang w:val="en-US"/>
               </w:rPr>
-              <w:t>Anders T</w:t>
+              <w:t xml:space="preserve">Anders </w:t>
+            </w:r>
+            <w:proofErr w:type="spellStart"/>
+            <w:r>
+              <w:rPr>
+                <w:lang w:val="en-US"/>
+              </w:rPr>
+              <w:t>T</w:t>
             </w:r>
             <w:r>
               <w:rPr>
                 <w:lang w:val="en-US"/>
               </w:rPr>
-              <w:t>orndahl, Christian Jensen, David Neergaard Rasmussen Marmoy,</w:t>
+              <w:t>orndahl</w:t>
+            </w:r>
+            <w:proofErr w:type="spellEnd"/>
+            <w:r>
+              <w:rPr>
+                <w:lang w:val="en-US"/>
+              </w:rPr>
+              <w:t xml:space="preserve">, Christian Jensen, David </w:t>
+            </w:r>
+            <w:proofErr w:type="spellStart"/>
+            <w:r>
+              <w:rPr>
+                <w:lang w:val="en-US"/>
+              </w:rPr>
+              <w:t>Neergaard</w:t>
+            </w:r>
+            <w:proofErr w:type="spellEnd"/>
+            <w:r>
+              <w:rPr>
+                <w:lang w:val="en-US"/>
+              </w:rPr>
+              <w:t xml:space="preserve"> Rasmussen </w:t>
+            </w:r>
+            <w:proofErr w:type="spellStart"/>
+            <w:r>
+              <w:rPr>
+                <w:lang w:val="en-US"/>
+              </w:rPr>
+              <w:t>Marmoy</w:t>
+            </w:r>
+            <w:proofErr w:type="spellEnd"/>
+            <w:r>
+              <w:rPr>
+                <w:lang w:val="en-US"/>
+              </w:rPr>
+              <w:t>,</w:t>
             </w:r>
             <w:r>
               <w:rPr>
                 <w:lang w:val="en-US"/>
               </w:rPr>
-              <w:t xml:space="preserve"> Michael Nygaard Pedersen</w:t>
+              <w:t xml:space="preserve"> Michael </w:t>
+            </w:r>
+            <w:proofErr w:type="spellStart"/>
+            <w:r>
+              <w:rPr>
+                <w:lang w:val="en-US"/>
+              </w:rPr>
+              <w:t>Nygaard</w:t>
+            </w:r>
+            <w:proofErr w:type="spellEnd"/>
+            <w:r>
+              <w:rPr>
+                <w:lang w:val="en-US"/>
+              </w:rPr>
+              <w:t xml:space="preserve"> Pedersen</w:t>
             </w:r>
             <w:r>
               <w:rPr>
@@ -609,7 +667,14 @@
               <w:rPr>
                 <w:lang w:val="da-DK"/>
               </w:rPr>
-              <w:t>System Engineering</w:t>
+              <w:t xml:space="preserve">System </w:t>
+            </w:r>
+            <w:proofErr w:type="spellStart"/>
+            <w:r>
+              <w:rPr>
+                <w:lang w:val="da-DK"/>
+              </w:rPr>
+              <w:t>Engineering</w:t>
             </w:r>
             <w:r>
               <w:fldChar w:fldCharType="end"/>
@@ -656,7 +721,14 @@
               <w:rPr>
                 <w:lang w:val="da-DK"/>
               </w:rPr>
-              <w:t>Gruppe X</w:t>
+              <w:t>Company</w:t>
+            </w:r>
+            <w:proofErr w:type="spellEnd"/>
+            <w:r>
+              <w:rPr>
+                <w:lang w:val="da-DK"/>
+              </w:rPr>
+              <w:t xml:space="preserve"> E</w:t>
             </w:r>
             <w:r>
               <w:fldChar w:fldCharType="end"/>
@@ -709,14 +781,9 @@
             <w:r>
               <w:t xml:space="preserve"> </w:t>
             </w:r>
-            <w:fldSimple w:instr=" REVNUM  \# &quot;0,00&quot; \* Arabic  \* MERGEFORMAT ">
-              <w:r>
-                <w:rPr>
-                  <w:noProof/>
-                </w:rPr>
-                <w:t>2</w:t>
-              </w:r>
-            </w:fldSimple>
+            <w:r>
+              <w:t>2</w:t>
+            </w:r>
             <w:r>
               <w:t xml:space="preserve">      </w:t>
             </w:r>
@@ -745,7 +812,7 @@
               <w:rPr>
                 <w:noProof/>
               </w:rPr>
-              <w:t>05/10/2010</w:t>
+              <w:t>17/10/2010</w:t>
             </w:r>
             <w:r>
               <w:fldChar w:fldCharType="end"/>
@@ -794,6 +861,9 @@
             <w:pPr>
               <w:pStyle w:val="InfoText"/>
             </w:pPr>
+            <w:r>
+              <w:t xml:space="preserve">  Project Plan</w:t>
+            </w:r>
           </w:p>
         </w:tc>
       </w:tr>
@@ -1804,7 +1874,31 @@
         <w:t xml:space="preserve"> </w:t>
       </w:r>
       <w:r>
-        <w:t xml:space="preserve"> which consist of the sections Statement of Work (SoW), Work Breakdown Structure (WBS) and the project schedule. The SoW describes the scope of the project in terms of work products, deliverables and location of work. WBS shows a rough product oriented view of the items in the system under design in different levels.  The schedule is describes by using a Gannt chart to describe working periods, deliverables and milestones.</w:t>
+        <w:t xml:space="preserve"> which consist of the sections Statement of Work (</w:t>
+      </w:r>
+      <w:proofErr w:type="spellStart"/>
+      <w:r>
+        <w:t>SoW</w:t>
+      </w:r>
+      <w:proofErr w:type="spellEnd"/>
+      <w:r>
+        <w:t xml:space="preserve">), Work Breakdown Structure (WBS) and the project schedule. The </w:t>
+      </w:r>
+      <w:proofErr w:type="spellStart"/>
+      <w:r>
+        <w:t>SoW</w:t>
+      </w:r>
+      <w:proofErr w:type="spellEnd"/>
+      <w:r>
+        <w:t xml:space="preserve"> describes the scope of the project in terms of work products, deliverables and location of work. WBS shows a rough product oriented view of the items in the system under design in different levels.  The schedule is describes by using a </w:t>
+      </w:r>
+      <w:proofErr w:type="spellStart"/>
+      <w:r>
+        <w:t>Gannt</w:t>
+      </w:r>
+      <w:proofErr w:type="spellEnd"/>
+      <w:r>
+        <w:t xml:space="preserve"> chart to describe working periods, deliverables and milestones.</w:t>
       </w:r>
     </w:p>
     <w:p/>
@@ -1898,7 +1992,15 @@
         <w:pStyle w:val="Ingenafstand"/>
       </w:pPr>
       <w:r>
-        <w:t>The team must also be a subcontractor to Company A and thereby assist in their case from Terma.</w:t>
+        <w:t xml:space="preserve">The team must also be a subcontractor to Company A and thereby assist in their case from </w:t>
+      </w:r>
+      <w:proofErr w:type="spellStart"/>
+      <w:r>
+        <w:t>Terma</w:t>
+      </w:r>
+      <w:proofErr w:type="spellEnd"/>
+      <w:r>
+        <w:t>.</w:t>
       </w:r>
     </w:p>
     <w:p>
@@ -2158,7 +2260,15 @@
         <w:pStyle w:val="Ingenafstand"/>
       </w:pPr>
       <w:r>
-        <w:t>The solution must conform to the SitaWare infrastructure and any associated</w:t>
+        <w:t xml:space="preserve">The solution must conform to the </w:t>
+      </w:r>
+      <w:proofErr w:type="spellStart"/>
+      <w:r>
+        <w:t>SitaWare</w:t>
+      </w:r>
+      <w:proofErr w:type="spellEnd"/>
+      <w:r>
+        <w:t xml:space="preserve"> infrastructure and any associated</w:t>
       </w:r>
       <w:r>
         <w:t xml:space="preserve"> (military)</w:t>
@@ -2360,73 +2470,6 @@
     </w:p>
     <w:p>
       <w:r>
-        <w:rPr>
-          <w:noProof/>
-          <w:lang w:val="da-DK" w:eastAsia="da-DK" w:bidi="th-TH"/>
-        </w:rPr>
-        <w:drawing>
-          <wp:anchor distT="0" distB="0" distL="114300" distR="114300" simplePos="0" relativeHeight="251658240" behindDoc="1" locked="0" layoutInCell="1" allowOverlap="1">
-            <wp:simplePos x="0" y="0"/>
-            <wp:positionH relativeFrom="column">
-              <wp:posOffset>-651510</wp:posOffset>
-            </wp:positionH>
-            <wp:positionV relativeFrom="paragraph">
-              <wp:posOffset>258445</wp:posOffset>
-            </wp:positionV>
-            <wp:extent cx="6638925" cy="3019425"/>
-            <wp:effectExtent l="19050" t="0" r="9525" b="0"/>
-            <wp:wrapTight wrapText="bothSides">
-              <wp:wrapPolygon edited="0">
-                <wp:start x="-62" y="0"/>
-                <wp:lineTo x="-62" y="21532"/>
-                <wp:lineTo x="21631" y="21532"/>
-                <wp:lineTo x="21631" y="0"/>
-                <wp:lineTo x="-62" y="0"/>
-              </wp:wrapPolygon>
-            </wp:wrapTight>
-            <wp:docPr id="5" name="Billede 1" descr="C:\Users\Christian\Desktop\project schedule.png"/>
-            <wp:cNvGraphicFramePr>
-              <a:graphicFrameLocks xmlns:a="http://schemas.openxmlformats.org/drawingml/2006/main" noChangeAspect="1"/>
-            </wp:cNvGraphicFramePr>
-            <a:graphic xmlns:a="http://schemas.openxmlformats.org/drawingml/2006/main">
-              <a:graphicData uri="http://schemas.openxmlformats.org/drawingml/2006/picture">
-                <pic:pic xmlns:pic="http://schemas.openxmlformats.org/drawingml/2006/picture">
-                  <pic:nvPicPr>
-                    <pic:cNvPr id="0" name="Picture 1" descr="C:\Users\Christian\Desktop\project schedule.png"/>
-                    <pic:cNvPicPr>
-                      <a:picLocks noChangeAspect="1" noChangeArrowheads="1"/>
-                    </pic:cNvPicPr>
-                  </pic:nvPicPr>
-                  <pic:blipFill>
-                    <a:blip r:embed="rId17" cstate="print"/>
-                    <a:srcRect/>
-                    <a:stretch>
-                      <a:fillRect/>
-                    </a:stretch>
-                  </pic:blipFill>
-                  <pic:spPr bwMode="auto">
-                    <a:xfrm>
-                      <a:off x="0" y="0"/>
-                      <a:ext cx="6638925" cy="3019425"/>
-                    </a:xfrm>
-                    <a:prstGeom prst="rect">
-                      <a:avLst/>
-                    </a:prstGeom>
-                    <a:noFill/>
-                    <a:ln w="9525">
-                      <a:noFill/>
-                      <a:miter lim="800000"/>
-                      <a:headEnd/>
-                      <a:tailEnd/>
-                    </a:ln>
-                  </pic:spPr>
-                </pic:pic>
-              </a:graphicData>
-            </a:graphic>
-          </wp:anchor>
-        </w:drawing>
-      </w:r>
-      <w:r>
         <w:t xml:space="preserve">The project schedule is shown on </w:t>
       </w:r>
       <w:r>
@@ -2458,6 +2501,57 @@
       <w:pPr>
         <w:keepNext/>
       </w:pPr>
+      <w:r>
+        <w:rPr>
+          <w:noProof/>
+          <w:lang w:val="da-DK" w:eastAsia="da-DK" w:bidi="th-TH"/>
+        </w:rPr>
+        <w:drawing>
+          <wp:inline distT="0" distB="0" distL="0" distR="0">
+            <wp:extent cx="6285538" cy="2886075"/>
+            <wp:effectExtent l="19050" t="0" r="962" b="0"/>
+            <wp:docPr id="8" name="Billede 3" descr="C:\Users\Christian\Documents\Teknisk IT\TI3\Systems Engineering\Company E SVN\documents\Project plan\Schedule.png"/>
+            <wp:cNvGraphicFramePr>
+              <a:graphicFrameLocks xmlns:a="http://schemas.openxmlformats.org/drawingml/2006/main" noChangeAspect="1"/>
+            </wp:cNvGraphicFramePr>
+            <a:graphic xmlns:a="http://schemas.openxmlformats.org/drawingml/2006/main">
+              <a:graphicData uri="http://schemas.openxmlformats.org/drawingml/2006/picture">
+                <pic:pic xmlns:pic="http://schemas.openxmlformats.org/drawingml/2006/picture">
+                  <pic:nvPicPr>
+                    <pic:cNvPr id="0" name="Picture 3" descr="C:\Users\Christian\Documents\Teknisk IT\TI3\Systems Engineering\Company E SVN\documents\Project plan\Schedule.png"/>
+                    <pic:cNvPicPr>
+                      <a:picLocks noChangeAspect="1" noChangeArrowheads="1"/>
+                    </pic:cNvPicPr>
+                  </pic:nvPicPr>
+                  <pic:blipFill>
+                    <a:blip r:embed="rId17" cstate="print"/>
+                    <a:srcRect/>
+                    <a:stretch>
+                      <a:fillRect/>
+                    </a:stretch>
+                  </pic:blipFill>
+                  <pic:spPr bwMode="auto">
+                    <a:xfrm>
+                      <a:off x="0" y="0"/>
+                      <a:ext cx="6285538" cy="2886075"/>
+                    </a:xfrm>
+                    <a:prstGeom prst="rect">
+                      <a:avLst/>
+                    </a:prstGeom>
+                    <a:noFill/>
+                    <a:ln w="9525">
+                      <a:noFill/>
+                      <a:miter lim="800000"/>
+                      <a:headEnd/>
+                      <a:tailEnd/>
+                    </a:ln>
+                  </pic:spPr>
+                </pic:pic>
+              </a:graphicData>
+            </a:graphic>
+          </wp:inline>
+        </w:drawing>
+      </w:r>
     </w:p>
     <w:p>
       <w:pPr>
@@ -2484,8 +2578,16 @@
         <w:rPr>
           <w:lang w:val="da-DK"/>
         </w:rPr>
-        <w:t>: Project schedule</w:t>
+        <w:t xml:space="preserve">: Project </w:t>
       </w:r>
+      <w:proofErr w:type="spellStart"/>
+      <w:r>
+        <w:rPr>
+          <w:lang w:val="da-DK"/>
+        </w:rPr>
+        <w:t>schedule</w:t>
+      </w:r>
+      <w:proofErr w:type="spellEnd"/>
     </w:p>
     <w:p>
       <w:pPr>
@@ -2679,11 +2781,9 @@
     <w:r>
       <w:t>Revision:</w:t>
     </w:r>
-    <w:fldSimple w:instr=" REVNUM  \# &quot;0,00&quot; \* Arabic  \* MERGEFORMAT ">
-      <w:r>
-        <w:t>3</w:t>
-      </w:r>
-    </w:fldSimple>
+    <w:r>
+      <w:t>2</w:t>
+    </w:r>
     <w:r>
       <w:rPr>
         <w:color w:val="FFFFFF"/>
@@ -2721,7 +2821,7 @@
       <w:fldChar w:fldCharType="separate"/>
     </w:r>
     <w:r>
-      <w:t>05/10/2010</w:t>
+      <w:t>17/10/2010</w:t>
     </w:r>
     <w:r>
       <w:fldChar w:fldCharType="end"/>
@@ -2798,11 +2898,9 @@
     <w:r>
       <w:t xml:space="preserve">Revision: </w:t>
     </w:r>
-    <w:fldSimple w:instr=" REVNUM  \# &quot;0,00&quot; \* Arabic  \* MERGEFORMAT ">
-      <w:r>
-        <w:t>3</w:t>
-      </w:r>
-    </w:fldSimple>
+    <w:r>
+      <w:t>2</w:t>
+    </w:r>
     <w:r>
       <w:rPr>
         <w:color w:val="FFFFFF"/>
@@ -2834,7 +2932,7 @@
       <w:fldChar w:fldCharType="separate"/>
     </w:r>
     <w:r>
-      <w:t>05/10/2010</w:t>
+      <w:t>17/10/2010</w:t>
     </w:r>
     <w:r>
       <w:fldChar w:fldCharType="end"/>
@@ -3041,11 +3139,9 @@
     <w:r>
       <w:t xml:space="preserve">Revision: </w:t>
     </w:r>
-    <w:fldSimple w:instr=" REVNUM  \# &quot;0,00&quot; \* Arabic  \* MERGEFORMAT ">
-      <w:r>
-        <w:t>3</w:t>
-      </w:r>
-    </w:fldSimple>
+    <w:r>
+      <w:t>2</w:t>
+    </w:r>
     <w:r>
       <w:rPr>
         <w:color w:val="FFFFFF"/>
@@ -3077,7 +3173,7 @@
       <w:fldChar w:fldCharType="separate"/>
     </w:r>
     <w:r>
-      <w:t>05/10/2010</w:t>
+      <w:t>17/10/2010</w:t>
     </w:r>
     <w:r>
       <w:fldChar w:fldCharType="end"/>
@@ -11169,7 +11265,7 @@
 </file>
 
 <file path=customXml/itemProps1.xml><?xml version="1.0" encoding="utf-8"?>
-<ds:datastoreItem xmlns:ds="http://schemas.openxmlformats.org/officeDocument/2006/customXml" ds:itemID="{E3FA5450-354D-4D0C-8D80-0EC31EFD57EE}">
+<ds:datastoreItem xmlns:ds="http://schemas.openxmlformats.org/officeDocument/2006/customXml" ds:itemID="{4CFA976A-1046-4355-8122-0A6B3B471AEC}">
   <ds:schemaRefs>
     <ds:schemaRef ds:uri="http://schemas.openxmlformats.org/officeDocument/2006/bibliography"/>
   </ds:schemaRefs>

</xml_diff>